<commit_message>
Looked up new funds and revenue sources in FY25 data and added notes for each.
</commit_message>
<xml_diff>
--- a/data/FY2025 Files/FY25 New Data Items.docx
+++ b/data/FY2025 Files/FY25 New Data Items.docx
@@ -34,7 +34,7 @@
                     <pic:cNvPicPr/>
                   </pic:nvPicPr>
                   <pic:blipFill>
-                    <a:blip r:embed="rId4"/>
+                    <a:blip r:embed="rId5"/>
                     <a:stretch>
                       <a:fillRect/>
                     </a:stretch>
@@ -64,7 +64,6 @@
       <w:tblPr>
         <w:tblW w:w="9346" w:type="dxa"/>
         <w:tblCellSpacing w:w="0" w:type="dxa"/>
-        <w:shd w:val="clear" w:color="auto" w:fill="282A36"/>
         <w:tblCellMar>
           <w:top w:w="15" w:type="dxa"/>
           <w:left w:w="15" w:type="dxa"/>
@@ -88,7 +87,6 @@
         <w:tc>
           <w:tcPr>
             <w:tcW w:w="0" w:type="auto"/>
-            <w:shd w:val="clear" w:color="auto" w:fill="282A36"/>
             <w:vAlign w:val="center"/>
             <w:hideMark/>
           </w:tcPr>
@@ -106,7 +104,6 @@
         <w:tc>
           <w:tcPr>
             <w:tcW w:w="0" w:type="auto"/>
-            <w:shd w:val="clear" w:color="auto" w:fill="282A36"/>
             <w:noWrap/>
             <w:tcMar>
               <w:top w:w="30" w:type="dxa"/>
@@ -128,7 +125,6 @@
         <w:tc>
           <w:tcPr>
             <w:tcW w:w="0" w:type="auto"/>
-            <w:shd w:val="clear" w:color="auto" w:fill="282A36"/>
             <w:noWrap/>
             <w:tcMar>
               <w:top w:w="30" w:type="dxa"/>
@@ -152,7 +148,6 @@
         <w:tc>
           <w:tcPr>
             <w:tcW w:w="0" w:type="auto"/>
-            <w:shd w:val="clear" w:color="auto" w:fill="282A36"/>
             <w:noWrap/>
             <w:tcMar>
               <w:top w:w="30" w:type="dxa"/>
@@ -174,7 +169,6 @@
         <w:tc>
           <w:tcPr>
             <w:tcW w:w="0" w:type="auto"/>
-            <w:shd w:val="clear" w:color="auto" w:fill="282A36"/>
             <w:noWrap/>
             <w:tcMar>
               <w:top w:w="30" w:type="dxa"/>
@@ -196,7 +190,6 @@
         <w:tc>
           <w:tcPr>
             <w:tcW w:w="0" w:type="auto"/>
-            <w:shd w:val="clear" w:color="auto" w:fill="282A36"/>
             <w:noWrap/>
             <w:tcMar>
               <w:top w:w="30" w:type="dxa"/>
@@ -220,7 +213,6 @@
         <w:tc>
           <w:tcPr>
             <w:tcW w:w="0" w:type="auto"/>
-            <w:shd w:val="clear" w:color="auto" w:fill="282A36"/>
             <w:noWrap/>
             <w:tcMar>
               <w:top w:w="30" w:type="dxa"/>
@@ -243,7 +235,6 @@
         <w:tc>
           <w:tcPr>
             <w:tcW w:w="0" w:type="auto"/>
-            <w:shd w:val="clear" w:color="auto" w:fill="282A36"/>
             <w:noWrap/>
             <w:tcMar>
               <w:top w:w="30" w:type="dxa"/>
@@ -266,7 +257,6 @@
         <w:tc>
           <w:tcPr>
             <w:tcW w:w="0" w:type="auto"/>
-            <w:shd w:val="clear" w:color="auto" w:fill="282A36"/>
             <w:noWrap/>
             <w:tcMar>
               <w:top w:w="30" w:type="dxa"/>
@@ -289,7 +279,6 @@
         <w:tc>
           <w:tcPr>
             <w:tcW w:w="0" w:type="auto"/>
-            <w:shd w:val="clear" w:color="auto" w:fill="282A36"/>
             <w:noWrap/>
             <w:tcMar>
               <w:top w:w="30" w:type="dxa"/>
@@ -312,7 +301,6 @@
         <w:tc>
           <w:tcPr>
             <w:tcW w:w="0" w:type="auto"/>
-            <w:shd w:val="clear" w:color="auto" w:fill="282A36"/>
             <w:noWrap/>
             <w:tcMar>
               <w:top w:w="30" w:type="dxa"/>
@@ -337,7 +325,6 @@
         <w:tc>
           <w:tcPr>
             <w:tcW w:w="0" w:type="auto"/>
-            <w:shd w:val="clear" w:color="auto" w:fill="282A36"/>
             <w:noWrap/>
             <w:tcMar>
               <w:top w:w="30" w:type="dxa"/>
@@ -360,7 +347,6 @@
         <w:tc>
           <w:tcPr>
             <w:tcW w:w="0" w:type="auto"/>
-            <w:shd w:val="clear" w:color="auto" w:fill="282A36"/>
             <w:noWrap/>
             <w:tcMar>
               <w:top w:w="30" w:type="dxa"/>
@@ -383,7 +369,6 @@
         <w:tc>
           <w:tcPr>
             <w:tcW w:w="0" w:type="auto"/>
-            <w:shd w:val="clear" w:color="auto" w:fill="282A36"/>
             <w:noWrap/>
             <w:tcMar>
               <w:top w:w="30" w:type="dxa"/>
@@ -406,7 +391,6 @@
         <w:tc>
           <w:tcPr>
             <w:tcW w:w="0" w:type="auto"/>
-            <w:shd w:val="clear" w:color="auto" w:fill="282A36"/>
             <w:noWrap/>
             <w:tcMar>
               <w:top w:w="30" w:type="dxa"/>
@@ -429,7 +413,6 @@
         <w:tc>
           <w:tcPr>
             <w:tcW w:w="0" w:type="auto"/>
-            <w:shd w:val="clear" w:color="auto" w:fill="282A36"/>
             <w:noWrap/>
             <w:tcMar>
               <w:top w:w="30" w:type="dxa"/>
@@ -454,7 +437,6 @@
         <w:tc>
           <w:tcPr>
             <w:tcW w:w="0" w:type="auto"/>
-            <w:shd w:val="clear" w:color="auto" w:fill="282A36"/>
             <w:noWrap/>
             <w:tcMar>
               <w:top w:w="30" w:type="dxa"/>
@@ -477,7 +459,6 @@
         <w:tc>
           <w:tcPr>
             <w:tcW w:w="0" w:type="auto"/>
-            <w:shd w:val="clear" w:color="auto" w:fill="282A36"/>
             <w:noWrap/>
             <w:tcMar>
               <w:top w:w="30" w:type="dxa"/>
@@ -500,7 +481,6 @@
         <w:tc>
           <w:tcPr>
             <w:tcW w:w="0" w:type="auto"/>
-            <w:shd w:val="clear" w:color="auto" w:fill="282A36"/>
             <w:noWrap/>
             <w:tcMar>
               <w:top w:w="30" w:type="dxa"/>
@@ -523,7 +503,6 @@
         <w:tc>
           <w:tcPr>
             <w:tcW w:w="0" w:type="auto"/>
-            <w:shd w:val="clear" w:color="auto" w:fill="282A36"/>
             <w:noWrap/>
             <w:tcMar>
               <w:top w:w="30" w:type="dxa"/>
@@ -546,7 +525,6 @@
         <w:tc>
           <w:tcPr>
             <w:tcW w:w="0" w:type="auto"/>
-            <w:shd w:val="clear" w:color="auto" w:fill="282A36"/>
             <w:noWrap/>
             <w:tcMar>
               <w:top w:w="30" w:type="dxa"/>
@@ -571,7 +549,6 @@
         <w:tc>
           <w:tcPr>
             <w:tcW w:w="0" w:type="auto"/>
-            <w:shd w:val="clear" w:color="auto" w:fill="282A36"/>
             <w:noWrap/>
             <w:tcMar>
               <w:top w:w="30" w:type="dxa"/>
@@ -594,7 +571,6 @@
         <w:tc>
           <w:tcPr>
             <w:tcW w:w="0" w:type="auto"/>
-            <w:shd w:val="clear" w:color="auto" w:fill="282A36"/>
             <w:noWrap/>
             <w:tcMar>
               <w:top w:w="30" w:type="dxa"/>
@@ -617,7 +593,6 @@
         <w:tc>
           <w:tcPr>
             <w:tcW w:w="0" w:type="auto"/>
-            <w:shd w:val="clear" w:color="auto" w:fill="282A36"/>
             <w:noWrap/>
             <w:tcMar>
               <w:top w:w="30" w:type="dxa"/>
@@ -640,7 +615,6 @@
         <w:tc>
           <w:tcPr>
             <w:tcW w:w="0" w:type="auto"/>
-            <w:shd w:val="clear" w:color="auto" w:fill="282A36"/>
             <w:noWrap/>
             <w:tcMar>
               <w:top w:w="30" w:type="dxa"/>
@@ -663,7 +637,6 @@
         <w:tc>
           <w:tcPr>
             <w:tcW w:w="0" w:type="auto"/>
-            <w:shd w:val="clear" w:color="auto" w:fill="282A36"/>
             <w:noWrap/>
             <w:tcMar>
               <w:top w:w="30" w:type="dxa"/>
@@ -688,7 +661,6 @@
         <w:tc>
           <w:tcPr>
             <w:tcW w:w="0" w:type="auto"/>
-            <w:shd w:val="clear" w:color="auto" w:fill="282A36"/>
             <w:noWrap/>
             <w:tcMar>
               <w:top w:w="30" w:type="dxa"/>
@@ -711,7 +683,6 @@
         <w:tc>
           <w:tcPr>
             <w:tcW w:w="0" w:type="auto"/>
-            <w:shd w:val="clear" w:color="auto" w:fill="282A36"/>
             <w:noWrap/>
             <w:tcMar>
               <w:top w:w="30" w:type="dxa"/>
@@ -734,7 +705,6 @@
         <w:tc>
           <w:tcPr>
             <w:tcW w:w="0" w:type="auto"/>
-            <w:shd w:val="clear" w:color="auto" w:fill="282A36"/>
             <w:noWrap/>
             <w:tcMar>
               <w:top w:w="30" w:type="dxa"/>
@@ -757,7 +727,6 @@
         <w:tc>
           <w:tcPr>
             <w:tcW w:w="0" w:type="auto"/>
-            <w:shd w:val="clear" w:color="auto" w:fill="282A36"/>
             <w:noWrap/>
             <w:tcMar>
               <w:top w:w="30" w:type="dxa"/>
@@ -780,7 +749,6 @@
         <w:tc>
           <w:tcPr>
             <w:tcW w:w="0" w:type="auto"/>
-            <w:shd w:val="clear" w:color="auto" w:fill="282A36"/>
             <w:noWrap/>
             <w:tcMar>
               <w:top w:w="30" w:type="dxa"/>
@@ -805,7 +773,6 @@
         <w:tc>
           <w:tcPr>
             <w:tcW w:w="0" w:type="auto"/>
-            <w:shd w:val="clear" w:color="auto" w:fill="282A36"/>
             <w:noWrap/>
             <w:tcMar>
               <w:top w:w="30" w:type="dxa"/>
@@ -828,7 +795,6 @@
         <w:tc>
           <w:tcPr>
             <w:tcW w:w="0" w:type="auto"/>
-            <w:shd w:val="clear" w:color="auto" w:fill="282A36"/>
             <w:noWrap/>
             <w:tcMar>
               <w:top w:w="30" w:type="dxa"/>
@@ -851,7 +817,6 @@
         <w:tc>
           <w:tcPr>
             <w:tcW w:w="0" w:type="auto"/>
-            <w:shd w:val="clear" w:color="auto" w:fill="282A36"/>
             <w:noWrap/>
             <w:tcMar>
               <w:top w:w="30" w:type="dxa"/>
@@ -874,7 +839,6 @@
         <w:tc>
           <w:tcPr>
             <w:tcW w:w="0" w:type="auto"/>
-            <w:shd w:val="clear" w:color="auto" w:fill="282A36"/>
             <w:noWrap/>
             <w:tcMar>
               <w:top w:w="30" w:type="dxa"/>
@@ -897,7 +861,6 @@
         <w:tc>
           <w:tcPr>
             <w:tcW w:w="0" w:type="auto"/>
-            <w:shd w:val="clear" w:color="auto" w:fill="282A36"/>
             <w:noWrap/>
             <w:tcMar>
               <w:top w:w="30" w:type="dxa"/>
@@ -922,7 +885,6 @@
         <w:tc>
           <w:tcPr>
             <w:tcW w:w="0" w:type="auto"/>
-            <w:shd w:val="clear" w:color="auto" w:fill="282A36"/>
             <w:noWrap/>
             <w:tcMar>
               <w:top w:w="30" w:type="dxa"/>
@@ -945,7 +907,6 @@
         <w:tc>
           <w:tcPr>
             <w:tcW w:w="0" w:type="auto"/>
-            <w:shd w:val="clear" w:color="auto" w:fill="282A36"/>
             <w:noWrap/>
             <w:tcMar>
               <w:top w:w="30" w:type="dxa"/>
@@ -968,7 +929,6 @@
         <w:tc>
           <w:tcPr>
             <w:tcW w:w="0" w:type="auto"/>
-            <w:shd w:val="clear" w:color="auto" w:fill="282A36"/>
             <w:noWrap/>
             <w:tcMar>
               <w:top w:w="30" w:type="dxa"/>
@@ -991,7 +951,6 @@
         <w:tc>
           <w:tcPr>
             <w:tcW w:w="0" w:type="auto"/>
-            <w:shd w:val="clear" w:color="auto" w:fill="282A36"/>
             <w:noWrap/>
             <w:tcMar>
               <w:top w:w="30" w:type="dxa"/>
@@ -1014,7 +973,6 @@
         <w:tc>
           <w:tcPr>
             <w:tcW w:w="0" w:type="auto"/>
-            <w:shd w:val="clear" w:color="auto" w:fill="282A36"/>
             <w:noWrap/>
             <w:tcMar>
               <w:top w:w="30" w:type="dxa"/>
@@ -1039,7 +997,6 @@
         <w:tc>
           <w:tcPr>
             <w:tcW w:w="0" w:type="auto"/>
-            <w:shd w:val="clear" w:color="auto" w:fill="282A36"/>
             <w:noWrap/>
             <w:tcMar>
               <w:top w:w="30" w:type="dxa"/>
@@ -1062,7 +1019,6 @@
         <w:tc>
           <w:tcPr>
             <w:tcW w:w="0" w:type="auto"/>
-            <w:shd w:val="clear" w:color="auto" w:fill="282A36"/>
             <w:noWrap/>
             <w:tcMar>
               <w:top w:w="30" w:type="dxa"/>
@@ -1085,7 +1041,6 @@
         <w:tc>
           <w:tcPr>
             <w:tcW w:w="0" w:type="auto"/>
-            <w:shd w:val="clear" w:color="auto" w:fill="282A36"/>
             <w:noWrap/>
             <w:tcMar>
               <w:top w:w="30" w:type="dxa"/>
@@ -1108,7 +1063,6 @@
         <w:tc>
           <w:tcPr>
             <w:tcW w:w="0" w:type="auto"/>
-            <w:shd w:val="clear" w:color="auto" w:fill="282A36"/>
             <w:noWrap/>
             <w:tcMar>
               <w:top w:w="30" w:type="dxa"/>
@@ -1131,7 +1085,6 @@
         <w:tc>
           <w:tcPr>
             <w:tcW w:w="0" w:type="auto"/>
-            <w:shd w:val="clear" w:color="auto" w:fill="282A36"/>
             <w:noWrap/>
             <w:tcMar>
               <w:top w:w="30" w:type="dxa"/>
@@ -1156,7 +1109,6 @@
         <w:tc>
           <w:tcPr>
             <w:tcW w:w="0" w:type="auto"/>
-            <w:shd w:val="clear" w:color="auto" w:fill="282A36"/>
             <w:noWrap/>
             <w:tcMar>
               <w:top w:w="30" w:type="dxa"/>
@@ -1179,7 +1131,6 @@
         <w:tc>
           <w:tcPr>
             <w:tcW w:w="0" w:type="auto"/>
-            <w:shd w:val="clear" w:color="auto" w:fill="282A36"/>
             <w:noWrap/>
             <w:tcMar>
               <w:top w:w="30" w:type="dxa"/>
@@ -1202,7 +1153,6 @@
         <w:tc>
           <w:tcPr>
             <w:tcW w:w="0" w:type="auto"/>
-            <w:shd w:val="clear" w:color="auto" w:fill="282A36"/>
             <w:noWrap/>
             <w:tcMar>
               <w:top w:w="30" w:type="dxa"/>
@@ -1225,7 +1175,6 @@
         <w:tc>
           <w:tcPr>
             <w:tcW w:w="0" w:type="auto"/>
-            <w:shd w:val="clear" w:color="auto" w:fill="282A36"/>
             <w:noWrap/>
             <w:tcMar>
               <w:top w:w="30" w:type="dxa"/>
@@ -1248,7 +1197,6 @@
         <w:tc>
           <w:tcPr>
             <w:tcW w:w="0" w:type="auto"/>
-            <w:shd w:val="clear" w:color="auto" w:fill="282A36"/>
             <w:noWrap/>
             <w:tcMar>
               <w:top w:w="30" w:type="dxa"/>
@@ -1273,7 +1221,6 @@
         <w:tc>
           <w:tcPr>
             <w:tcW w:w="0" w:type="auto"/>
-            <w:shd w:val="clear" w:color="auto" w:fill="282A36"/>
             <w:noWrap/>
             <w:tcMar>
               <w:top w:w="30" w:type="dxa"/>
@@ -1296,7 +1243,6 @@
         <w:tc>
           <w:tcPr>
             <w:tcW w:w="0" w:type="auto"/>
-            <w:shd w:val="clear" w:color="auto" w:fill="282A36"/>
             <w:noWrap/>
             <w:tcMar>
               <w:top w:w="30" w:type="dxa"/>
@@ -1325,7 +1271,6 @@
         <w:tc>
           <w:tcPr>
             <w:tcW w:w="0" w:type="auto"/>
-            <w:shd w:val="clear" w:color="auto" w:fill="282A36"/>
             <w:noWrap/>
             <w:tcMar>
               <w:top w:w="30" w:type="dxa"/>
@@ -1348,7 +1293,6 @@
         <w:tc>
           <w:tcPr>
             <w:tcW w:w="0" w:type="auto"/>
-            <w:shd w:val="clear" w:color="auto" w:fill="282A36"/>
             <w:noWrap/>
             <w:tcMar>
               <w:top w:w="30" w:type="dxa"/>
@@ -1371,7 +1315,6 @@
         <w:tc>
           <w:tcPr>
             <w:tcW w:w="0" w:type="auto"/>
-            <w:shd w:val="clear" w:color="auto" w:fill="282A36"/>
             <w:noWrap/>
             <w:tcMar>
               <w:top w:w="30" w:type="dxa"/>
@@ -1396,7 +1339,6 @@
         <w:tc>
           <w:tcPr>
             <w:tcW w:w="0" w:type="auto"/>
-            <w:shd w:val="clear" w:color="auto" w:fill="282A36"/>
             <w:noWrap/>
             <w:tcMar>
               <w:top w:w="30" w:type="dxa"/>
@@ -1419,7 +1361,6 @@
         <w:tc>
           <w:tcPr>
             <w:tcW w:w="0" w:type="auto"/>
-            <w:shd w:val="clear" w:color="auto" w:fill="282A36"/>
             <w:noWrap/>
             <w:tcMar>
               <w:top w:w="30" w:type="dxa"/>
@@ -1442,7 +1383,6 @@
         <w:tc>
           <w:tcPr>
             <w:tcW w:w="0" w:type="auto"/>
-            <w:shd w:val="clear" w:color="auto" w:fill="282A36"/>
             <w:noWrap/>
             <w:tcMar>
               <w:top w:w="30" w:type="dxa"/>
@@ -1465,7 +1405,6 @@
         <w:tc>
           <w:tcPr>
             <w:tcW w:w="0" w:type="auto"/>
-            <w:shd w:val="clear" w:color="auto" w:fill="282A36"/>
             <w:noWrap/>
             <w:tcMar>
               <w:top w:w="30" w:type="dxa"/>
@@ -1488,7 +1427,6 @@
         <w:tc>
           <w:tcPr>
             <w:tcW w:w="0" w:type="auto"/>
-            <w:shd w:val="clear" w:color="auto" w:fill="282A36"/>
             <w:noWrap/>
             <w:tcMar>
               <w:top w:w="30" w:type="dxa"/>
@@ -1513,7 +1451,6 @@
         <w:tc>
           <w:tcPr>
             <w:tcW w:w="0" w:type="auto"/>
-            <w:shd w:val="clear" w:color="auto" w:fill="282A36"/>
             <w:noWrap/>
             <w:tcMar>
               <w:top w:w="30" w:type="dxa"/>
@@ -1536,7 +1473,6 @@
         <w:tc>
           <w:tcPr>
             <w:tcW w:w="0" w:type="auto"/>
-            <w:shd w:val="clear" w:color="auto" w:fill="282A36"/>
             <w:noWrap/>
             <w:tcMar>
               <w:top w:w="30" w:type="dxa"/>
@@ -1559,7 +1495,6 @@
         <w:tc>
           <w:tcPr>
             <w:tcW w:w="0" w:type="auto"/>
-            <w:shd w:val="clear" w:color="auto" w:fill="282A36"/>
             <w:noWrap/>
             <w:tcMar>
               <w:top w:w="30" w:type="dxa"/>
@@ -1582,7 +1517,6 @@
         <w:tc>
           <w:tcPr>
             <w:tcW w:w="0" w:type="auto"/>
-            <w:shd w:val="clear" w:color="auto" w:fill="282A36"/>
             <w:noWrap/>
             <w:tcMar>
               <w:top w:w="30" w:type="dxa"/>
@@ -1605,7 +1539,6 @@
         <w:tc>
           <w:tcPr>
             <w:tcW w:w="0" w:type="auto"/>
-            <w:shd w:val="clear" w:color="auto" w:fill="282A36"/>
             <w:noWrap/>
             <w:tcMar>
               <w:top w:w="30" w:type="dxa"/>
@@ -1630,7 +1563,6 @@
         <w:tc>
           <w:tcPr>
             <w:tcW w:w="0" w:type="auto"/>
-            <w:shd w:val="clear" w:color="auto" w:fill="282A36"/>
             <w:noWrap/>
             <w:tcMar>
               <w:top w:w="30" w:type="dxa"/>
@@ -1653,7 +1585,6 @@
         <w:tc>
           <w:tcPr>
             <w:tcW w:w="0" w:type="auto"/>
-            <w:shd w:val="clear" w:color="auto" w:fill="282A36"/>
             <w:noWrap/>
             <w:tcMar>
               <w:top w:w="30" w:type="dxa"/>
@@ -1676,7 +1607,6 @@
         <w:tc>
           <w:tcPr>
             <w:tcW w:w="0" w:type="auto"/>
-            <w:shd w:val="clear" w:color="auto" w:fill="282A36"/>
             <w:noWrap/>
             <w:tcMar>
               <w:top w:w="30" w:type="dxa"/>
@@ -1699,7 +1629,6 @@
         <w:tc>
           <w:tcPr>
             <w:tcW w:w="0" w:type="auto"/>
-            <w:shd w:val="clear" w:color="auto" w:fill="282A36"/>
             <w:noWrap/>
             <w:tcMar>
               <w:top w:w="30" w:type="dxa"/>
@@ -1722,7 +1651,6 @@
         <w:tc>
           <w:tcPr>
             <w:tcW w:w="0" w:type="auto"/>
-            <w:shd w:val="clear" w:color="auto" w:fill="282A36"/>
             <w:noWrap/>
             <w:tcMar>
               <w:top w:w="30" w:type="dxa"/>
@@ -1747,7 +1675,6 @@
         <w:tc>
           <w:tcPr>
             <w:tcW w:w="0" w:type="auto"/>
-            <w:shd w:val="clear" w:color="auto" w:fill="282A36"/>
             <w:noWrap/>
             <w:tcMar>
               <w:top w:w="30" w:type="dxa"/>
@@ -1770,7 +1697,6 @@
         <w:tc>
           <w:tcPr>
             <w:tcW w:w="0" w:type="auto"/>
-            <w:shd w:val="clear" w:color="auto" w:fill="282A36"/>
             <w:noWrap/>
             <w:tcMar>
               <w:top w:w="30" w:type="dxa"/>
@@ -1793,7 +1719,6 @@
         <w:tc>
           <w:tcPr>
             <w:tcW w:w="0" w:type="auto"/>
-            <w:shd w:val="clear" w:color="auto" w:fill="282A36"/>
             <w:noWrap/>
             <w:tcMar>
               <w:top w:w="30" w:type="dxa"/>
@@ -1816,7 +1741,6 @@
         <w:tc>
           <w:tcPr>
             <w:tcW w:w="0" w:type="auto"/>
-            <w:shd w:val="clear" w:color="auto" w:fill="282A36"/>
             <w:noWrap/>
             <w:tcMar>
               <w:top w:w="30" w:type="dxa"/>
@@ -1839,7 +1763,6 @@
         <w:tc>
           <w:tcPr>
             <w:tcW w:w="0" w:type="auto"/>
-            <w:shd w:val="clear" w:color="auto" w:fill="282A36"/>
             <w:noWrap/>
             <w:tcMar>
               <w:top w:w="30" w:type="dxa"/>
@@ -1864,7 +1787,6 @@
         <w:tc>
           <w:tcPr>
             <w:tcW w:w="0" w:type="auto"/>
-            <w:shd w:val="clear" w:color="auto" w:fill="282A36"/>
             <w:noWrap/>
             <w:tcMar>
               <w:top w:w="30" w:type="dxa"/>
@@ -1887,7 +1809,6 @@
         <w:tc>
           <w:tcPr>
             <w:tcW w:w="0" w:type="auto"/>
-            <w:shd w:val="clear" w:color="auto" w:fill="282A36"/>
             <w:noWrap/>
             <w:tcMar>
               <w:top w:w="30" w:type="dxa"/>
@@ -1910,7 +1831,6 @@
         <w:tc>
           <w:tcPr>
             <w:tcW w:w="0" w:type="auto"/>
-            <w:shd w:val="clear" w:color="auto" w:fill="282A36"/>
             <w:noWrap/>
             <w:tcMar>
               <w:top w:w="30" w:type="dxa"/>
@@ -1933,7 +1853,6 @@
         <w:tc>
           <w:tcPr>
             <w:tcW w:w="0" w:type="auto"/>
-            <w:shd w:val="clear" w:color="auto" w:fill="282A36"/>
             <w:noWrap/>
             <w:tcMar>
               <w:top w:w="30" w:type="dxa"/>
@@ -1956,7 +1875,6 @@
         <w:tc>
           <w:tcPr>
             <w:tcW w:w="0" w:type="auto"/>
-            <w:shd w:val="clear" w:color="auto" w:fill="282A36"/>
             <w:noWrap/>
             <w:tcMar>
               <w:top w:w="30" w:type="dxa"/>
@@ -1981,7 +1899,6 @@
         <w:tc>
           <w:tcPr>
             <w:tcW w:w="0" w:type="auto"/>
-            <w:shd w:val="clear" w:color="auto" w:fill="282A36"/>
             <w:noWrap/>
             <w:tcMar>
               <w:top w:w="30" w:type="dxa"/>
@@ -2004,7 +1921,6 @@
         <w:tc>
           <w:tcPr>
             <w:tcW w:w="0" w:type="auto"/>
-            <w:shd w:val="clear" w:color="auto" w:fill="282A36"/>
             <w:noWrap/>
             <w:tcMar>
               <w:top w:w="30" w:type="dxa"/>
@@ -2027,7 +1943,6 @@
         <w:tc>
           <w:tcPr>
             <w:tcW w:w="0" w:type="auto"/>
-            <w:shd w:val="clear" w:color="auto" w:fill="282A36"/>
             <w:noWrap/>
             <w:tcMar>
               <w:top w:w="30" w:type="dxa"/>
@@ -2050,7 +1965,6 @@
         <w:tc>
           <w:tcPr>
             <w:tcW w:w="0" w:type="auto"/>
-            <w:shd w:val="clear" w:color="auto" w:fill="282A36"/>
             <w:noWrap/>
             <w:tcMar>
               <w:top w:w="30" w:type="dxa"/>
@@ -2073,7 +1987,6 @@
         <w:tc>
           <w:tcPr>
             <w:tcW w:w="0" w:type="auto"/>
-            <w:shd w:val="clear" w:color="auto" w:fill="282A36"/>
             <w:noWrap/>
             <w:tcMar>
               <w:top w:w="30" w:type="dxa"/>
@@ -2098,7 +2011,6 @@
         <w:tc>
           <w:tcPr>
             <w:tcW w:w="0" w:type="auto"/>
-            <w:shd w:val="clear" w:color="auto" w:fill="282A36"/>
             <w:noWrap/>
             <w:tcMar>
               <w:top w:w="30" w:type="dxa"/>
@@ -2121,7 +2033,6 @@
         <w:tc>
           <w:tcPr>
             <w:tcW w:w="0" w:type="auto"/>
-            <w:shd w:val="clear" w:color="auto" w:fill="282A36"/>
             <w:noWrap/>
             <w:tcMar>
               <w:top w:w="30" w:type="dxa"/>
@@ -2144,7 +2055,6 @@
         <w:tc>
           <w:tcPr>
             <w:tcW w:w="0" w:type="auto"/>
-            <w:shd w:val="clear" w:color="auto" w:fill="282A36"/>
             <w:noWrap/>
             <w:tcMar>
               <w:top w:w="30" w:type="dxa"/>
@@ -2167,7 +2077,6 @@
         <w:tc>
           <w:tcPr>
             <w:tcW w:w="0" w:type="auto"/>
-            <w:shd w:val="clear" w:color="auto" w:fill="282A36"/>
             <w:noWrap/>
             <w:tcMar>
               <w:top w:w="30" w:type="dxa"/>
@@ -2190,7 +2099,6 @@
         <w:tc>
           <w:tcPr>
             <w:tcW w:w="0" w:type="auto"/>
-            <w:shd w:val="clear" w:color="auto" w:fill="282A36"/>
             <w:vAlign w:val="center"/>
             <w:hideMark/>
           </w:tcPr>
@@ -2258,6 +2166,37 @@
       <w:r>
         <w:lastRenderedPageBreak/>
         <w:t>New FUNDS</w:t>
+      </w:r>
+    </w:p>
+    <w:p>
+      <w:r>
+        <w:t xml:space="preserve">Search </w:t>
+      </w:r>
+      <w:proofErr w:type="gramStart"/>
+      <w:r>
+        <w:t>fund</w:t>
+      </w:r>
+      <w:proofErr w:type="gramEnd"/>
+      <w:r>
+        <w:t xml:space="preserve"> and find out informatin about it. IOC has fund search options: </w:t>
+      </w:r>
+      <w:hyperlink r:id="rId6" w:history="1">
+        <w:r>
+          <w:rPr>
+            <w:rStyle w:val="Hyperlink"/>
+          </w:rPr>
+          <w:t>https://illinoiscomptroller.gov/financial-reports-data/data-sets-portals/fund-search</w:t>
+        </w:r>
+      </w:hyperlink>
+    </w:p>
+    <w:p>
+      <w:r>
+        <w:t xml:space="preserve">Then clicked “Learn More about This fund” to get the info pasted below. </w:t>
+      </w:r>
+    </w:p>
+    <w:p>
+      <w:r>
+        <w:t xml:space="preserve">The information for fund category must be added to the funds_ab_in.xlsx file! </w:t>
       </w:r>
     </w:p>
     <w:tbl>
@@ -2464,7 +2403,15 @@
             <w:hideMark/>
           </w:tcPr>
           <w:p>
-            <w:r>
+            <w:pPr>
+              <w:rPr>
+                <w:strike/>
+              </w:rPr>
+            </w:pPr>
+            <w:r>
+              <w:rPr>
+                <w:strike/>
+              </w:rPr>
               <w:t>0210</w:t>
             </w:r>
           </w:p>
@@ -2483,7 +2430,15 @@
             <w:hideMark/>
           </w:tcPr>
           <w:p>
-            <w:r>
+            <w:pPr>
+              <w:rPr>
+                <w:strike/>
+              </w:rPr>
+            </w:pPr>
+            <w:r>
+              <w:rPr>
+                <w:strike/>
+              </w:rPr>
               <w:t>ELECTRONIC NOTARIZATION</w:t>
             </w:r>
           </w:p>
@@ -2502,7 +2457,15 @@
             <w:hideMark/>
           </w:tcPr>
           <w:p>
-            <w:r>
+            <w:pPr>
+              <w:rPr>
+                <w:strike/>
+              </w:rPr>
+            </w:pPr>
+            <w:r>
+              <w:rPr>
+                <w:strike/>
+              </w:rPr>
               <w:t>Not New</w:t>
             </w:r>
           </w:p>
@@ -2521,7 +2484,15 @@
             <w:hideMark/>
           </w:tcPr>
           <w:p>
-            <w:r>
+            <w:pPr>
+              <w:rPr>
+                <w:strike/>
+              </w:rPr>
+            </w:pPr>
+            <w:r>
+              <w:rPr>
+                <w:strike/>
+              </w:rPr>
               <w:t>236627.27</w:t>
             </w:r>
           </w:p>
@@ -2803,7 +2774,15 @@
             <w:hideMark/>
           </w:tcPr>
           <w:p>
-            <w:r>
+            <w:pPr>
+              <w:rPr>
+                <w:strike/>
+              </w:rPr>
+            </w:pPr>
+            <w:r>
+              <w:rPr>
+                <w:strike/>
+              </w:rPr>
               <w:t>0254</w:t>
             </w:r>
           </w:p>
@@ -2822,7 +2801,15 @@
             <w:hideMark/>
           </w:tcPr>
           <w:p>
-            <w:r>
+            <w:pPr>
+              <w:rPr>
+                <w:strike/>
+              </w:rPr>
+            </w:pPr>
+            <w:r>
+              <w:rPr>
+                <w:strike/>
+              </w:rPr>
               <w:t>IL SECURE CHOICE ADMIN</w:t>
             </w:r>
           </w:p>
@@ -2841,7 +2828,15 @@
             <w:hideMark/>
           </w:tcPr>
           <w:p>
-            <w:r>
+            <w:pPr>
+              <w:rPr>
+                <w:strike/>
+              </w:rPr>
+            </w:pPr>
+            <w:r>
+              <w:rPr>
+                <w:strike/>
+              </w:rPr>
               <w:t>Not New – name difference</w:t>
             </w:r>
           </w:p>
@@ -2860,7 +2855,15 @@
             <w:hideMark/>
           </w:tcPr>
           <w:p>
-            <w:r>
+            <w:pPr>
+              <w:rPr>
+                <w:strike/>
+              </w:rPr>
+            </w:pPr>
+            <w:r>
+              <w:rPr>
+                <w:strike/>
+              </w:rPr>
               <w:t>0.00</w:t>
             </w:r>
           </w:p>
@@ -2885,7 +2888,15 @@
             <w:hideMark/>
           </w:tcPr>
           <w:p>
-            <w:r>
+            <w:pPr>
+              <w:rPr>
+                <w:strike/>
+              </w:rPr>
+            </w:pPr>
+            <w:r>
+              <w:rPr>
+                <w:strike/>
+              </w:rPr>
               <w:t>0268</w:t>
             </w:r>
           </w:p>
@@ -2904,7 +2915,15 @@
             <w:hideMark/>
           </w:tcPr>
           <w:p>
-            <w:r>
+            <w:pPr>
+              <w:rPr>
+                <w:strike/>
+              </w:rPr>
+            </w:pPr>
+            <w:r>
+              <w:rPr>
+                <w:strike/>
+              </w:rPr>
               <w:t>100 CLUB OF ILLINOIS</w:t>
             </w:r>
           </w:p>
@@ -2923,7 +2942,15 @@
             <w:hideMark/>
           </w:tcPr>
           <w:p>
-            <w:r>
+            <w:pPr>
+              <w:rPr>
+                <w:strike/>
+              </w:rPr>
+            </w:pPr>
+            <w:r>
+              <w:rPr>
+                <w:strike/>
+              </w:rPr>
               <w:t>Not New – Name Difference</w:t>
             </w:r>
           </w:p>
@@ -2942,7 +2969,15 @@
             <w:hideMark/>
           </w:tcPr>
           <w:p>
-            <w:r>
+            <w:pPr>
+              <w:rPr>
+                <w:strike/>
+              </w:rPr>
+            </w:pPr>
+            <w:r>
+              <w:rPr>
+                <w:strike/>
+              </w:rPr>
               <w:t>62210.47</w:t>
             </w:r>
           </w:p>
@@ -3141,7 +3176,15 @@
             <w:hideMark/>
           </w:tcPr>
           <w:p>
-            <w:r>
+            <w:pPr>
+              <w:rPr>
+                <w:strike/>
+              </w:rPr>
+            </w:pPr>
+            <w:r>
+              <w:rPr>
+                <w:strike/>
+              </w:rPr>
               <w:t>0358</w:t>
             </w:r>
           </w:p>
@@ -3160,7 +3203,15 @@
             <w:hideMark/>
           </w:tcPr>
           <w:p>
-            <w:r>
+            <w:pPr>
+              <w:rPr>
+                <w:strike/>
+              </w:rPr>
+            </w:pPr>
+            <w:r>
+              <w:rPr>
+                <w:strike/>
+              </w:rPr>
               <w:t>IL ABLE ACCOUNTS ADMIN</w:t>
             </w:r>
           </w:p>
@@ -3179,7 +3230,15 @@
             <w:hideMark/>
           </w:tcPr>
           <w:p>
-            <w:r>
+            <w:pPr>
+              <w:rPr>
+                <w:strike/>
+              </w:rPr>
+            </w:pPr>
+            <w:r>
+              <w:rPr>
+                <w:strike/>
+              </w:rPr>
               <w:t>Not New</w:t>
             </w:r>
           </w:p>
@@ -3198,7 +3257,15 @@
             <w:hideMark/>
           </w:tcPr>
           <w:p>
-            <w:r>
+            <w:pPr>
+              <w:rPr>
+                <w:strike/>
+              </w:rPr>
+            </w:pPr>
+            <w:r>
+              <w:rPr>
+                <w:strike/>
+              </w:rPr>
               <w:t>225.00</w:t>
             </w:r>
           </w:p>
@@ -3222,7 +3289,15 @@
             <w:vAlign w:val="center"/>
           </w:tcPr>
           <w:p>
-            <w:r>
+            <w:pPr>
+              <w:rPr>
+                <w:strike/>
+              </w:rPr>
+            </w:pPr>
+            <w:r>
+              <w:rPr>
+                <w:strike/>
+              </w:rPr>
               <w:t>0420</w:t>
             </w:r>
           </w:p>
@@ -3240,7 +3315,15 @@
             <w:vAlign w:val="center"/>
           </w:tcPr>
           <w:p>
-            <w:r>
+            <w:pPr>
+              <w:rPr>
+                <w:strike/>
+              </w:rPr>
+            </w:pPr>
+            <w:r>
+              <w:rPr>
+                <w:strike/>
+              </w:rPr>
               <w:t>PROFESSIONS LICENSURE</w:t>
             </w:r>
           </w:p>
@@ -3258,7 +3341,15 @@
             <w:vAlign w:val="center"/>
           </w:tcPr>
           <w:p>
-            <w:r>
+            <w:pPr>
+              <w:rPr>
+                <w:strike/>
+              </w:rPr>
+            </w:pPr>
+            <w:r>
+              <w:rPr>
+                <w:strike/>
+              </w:rPr>
               <w:t>Not New</w:t>
             </w:r>
           </w:p>
@@ -3275,7 +3366,13 @@
             </w:tcMar>
             <w:vAlign w:val="center"/>
           </w:tcPr>
-          <w:p/>
+          <w:p>
+            <w:pPr>
+              <w:rPr>
+                <w:strike/>
+              </w:rPr>
+            </w:pPr>
+          </w:p>
         </w:tc>
       </w:tr>
       <w:tr>
@@ -3380,6 +3477,7 @@
           </w:tcPr>
           <w:p>
             <w:r>
+              <w:lastRenderedPageBreak/>
               <w:t>0486</w:t>
             </w:r>
           </w:p>
@@ -3543,7 +3641,6 @@
           </w:tcPr>
           <w:p>
             <w:r>
-              <w:lastRenderedPageBreak/>
               <w:t>0494</w:t>
             </w:r>
           </w:p>
@@ -3795,7 +3892,15 @@
             <w:hideMark/>
           </w:tcPr>
           <w:p>
-            <w:r>
+            <w:pPr>
+              <w:rPr>
+                <w:strike/>
+              </w:rPr>
+            </w:pPr>
+            <w:r>
+              <w:rPr>
+                <w:strike/>
+              </w:rPr>
               <w:t>0591</w:t>
             </w:r>
           </w:p>
@@ -3814,7 +3919,15 @@
             <w:hideMark/>
           </w:tcPr>
           <w:p>
-            <w:r>
+            <w:pPr>
+              <w:rPr>
+                <w:strike/>
+              </w:rPr>
+            </w:pPr>
+            <w:r>
+              <w:rPr>
+                <w:strike/>
+              </w:rPr>
               <w:t>STAR BONDS SCHL IMPRV &amp; OPS</w:t>
             </w:r>
           </w:p>
@@ -3833,7 +3946,15 @@
             <w:hideMark/>
           </w:tcPr>
           <w:p>
-            <w:r>
+            <w:pPr>
+              <w:rPr>
+                <w:strike/>
+              </w:rPr>
+            </w:pPr>
+            <w:r>
+              <w:rPr>
+                <w:strike/>
+              </w:rPr>
               <w:t>Not new – name diff</w:t>
             </w:r>
           </w:p>
@@ -3852,7 +3973,15 @@
             <w:hideMark/>
           </w:tcPr>
           <w:p>
-            <w:r>
+            <w:pPr>
+              <w:rPr>
+                <w:strike/>
+              </w:rPr>
+            </w:pPr>
+            <w:r>
+              <w:rPr>
+                <w:strike/>
+              </w:rPr>
               <w:t>0.00</w:t>
             </w:r>
           </w:p>
@@ -3877,7 +4006,15 @@
             <w:hideMark/>
           </w:tcPr>
           <w:p>
-            <w:r>
+            <w:pPr>
+              <w:rPr>
+                <w:strike/>
+              </w:rPr>
+            </w:pPr>
+            <w:r>
+              <w:rPr>
+                <w:strike/>
+              </w:rPr>
               <w:t>0723</w:t>
             </w:r>
           </w:p>
@@ -3896,14 +4033,23 @@
             <w:hideMark/>
           </w:tcPr>
           <w:p>
+            <w:pPr>
+              <w:rPr>
+                <w:strike/>
+              </w:rPr>
+            </w:pPr>
             <w:commentRangeStart w:id="0"/>
             <w:r>
+              <w:rPr>
+                <w:strike/>
+              </w:rPr>
               <w:t>FIREARM ENFORCEMENT</w:t>
             </w:r>
             <w:commentRangeEnd w:id="0"/>
             <w:r>
               <w:rPr>
                 <w:rStyle w:val="CommentReference"/>
+                <w:strike/>
               </w:rPr>
               <w:commentReference w:id="0"/>
             </w:r>
@@ -3923,7 +4069,15 @@
             <w:hideMark/>
           </w:tcPr>
           <w:p>
-            <w:r>
+            <w:pPr>
+              <w:rPr>
+                <w:strike/>
+              </w:rPr>
+            </w:pPr>
+            <w:r>
+              <w:rPr>
+                <w:strike/>
+              </w:rPr>
               <w:t xml:space="preserve">Name Change? Was Called revocation enforcement? </w:t>
             </w:r>
             <w:r>
@@ -3933,6 +4087,12 @@
               </w:rPr>
               <w:t>LOOK THIS UP</w:t>
             </w:r>
+            <w:r>
+              <w:rPr>
+                <w:strike/>
+              </w:rPr>
+              <w:t xml:space="preserve"> Not New</w:t>
+            </w:r>
           </w:p>
         </w:tc>
         <w:tc>
@@ -3949,7 +4109,15 @@
             <w:hideMark/>
           </w:tcPr>
           <w:p>
-            <w:r>
+            <w:pPr>
+              <w:rPr>
+                <w:strike/>
+              </w:rPr>
+            </w:pPr>
+            <w:r>
+              <w:rPr>
+                <w:strike/>
+              </w:rPr>
               <w:t>1134821.31</w:t>
             </w:r>
           </w:p>
@@ -4173,6 +4341,1043 @@
     </w:p>
     <w:p/>
     <w:p/>
+    <w:p>
+      <w:r>
+        <w:lastRenderedPageBreak/>
+        <w:t>New Fund Information</w:t>
+      </w:r>
+    </w:p>
+    <w:p/>
+    <w:p>
+      <w:r>
+        <w:rPr>
+          <w:b/>
+          <w:bCs/>
+        </w:rPr>
+        <w:t>Official Fund Name:</w:t>
+      </w:r>
+      <w:r>
+        <w:br/>
+        <w:t>BUDGET RESERVE FOR IMMEDIATE DISBURSEMENTS AND GOVERNMENTAL EMERGENCIES</w:t>
+      </w:r>
+    </w:p>
+    <w:p>
+      <w:r>
+        <w:rPr>
+          <w:b/>
+          <w:bCs/>
+        </w:rPr>
+        <w:t>COMPTROLLER ASSIGNED FUND NUMBER: </w:t>
+      </w:r>
+      <w:r>
+        <w:t>0080</w:t>
+      </w:r>
+      <w:r>
+        <w:br/>
+      </w:r>
+      <w:r>
+        <w:rPr>
+          <w:b/>
+          <w:bCs/>
+        </w:rPr>
+        <w:t>ACTIVE/INACTIVE:</w:t>
+      </w:r>
+      <w:r>
+        <w:t> A</w:t>
+      </w:r>
+      <w:r>
+        <w:br/>
+      </w:r>
+      <w:r>
+        <w:rPr>
+          <w:b/>
+          <w:bCs/>
+        </w:rPr>
+        <w:t>EFFECTIVE DATE:</w:t>
+      </w:r>
+      <w:r>
+        <w:t> 6/16/25</w:t>
+      </w:r>
+      <w:r>
+        <w:br/>
+      </w:r>
+      <w:r>
+        <w:rPr>
+          <w:b/>
+          <w:bCs/>
+        </w:rPr>
+        <w:t>STATUTORY ORIGIN:</w:t>
+      </w:r>
+      <w:r>
+        <w:t> 20 ILCS 3005/10; 30 ILCS 105/5.1030</w:t>
+      </w:r>
+      <w:r>
+        <w:br/>
+      </w:r>
+      <w:r>
+        <w:rPr>
+          <w:b/>
+          <w:bCs/>
+        </w:rPr>
+        <w:t>ADMINISTERING AGENCY:</w:t>
+      </w:r>
+      <w:r>
+        <w:t> GOVERNOR'S OFF OF MGT &amp; BUDGET</w:t>
+      </w:r>
+      <w:r>
+        <w:br/>
+      </w:r>
+      <w:r>
+        <w:rPr>
+          <w:b/>
+          <w:bCs/>
+        </w:rPr>
+        <w:t>FUND CATEGORY:</w:t>
+      </w:r>
+      <w:r>
+        <w:t> SPECIAL STATE FUNDS</w:t>
+      </w:r>
+    </w:p>
+    <w:p>
+      <w:r>
+        <w:rPr>
+          <w:b/>
+          <w:bCs/>
+        </w:rPr>
+        <w:t>PURPOSE OF FUND:</w:t>
+      </w:r>
+      <w:r>
+        <w:br/>
+        <w:t xml:space="preserve">MAY RECEIVE REVENUE FROM ANY AUTHORIZED SOURCE, INCLUDING, BUT NOT LIMITED TO, GIFTS, GRANTS, AWARDS, TRANSFERS, AND APPROPRIATED DEPOSITS. MONEYS IN THE FUND </w:t>
+      </w:r>
+      <w:r>
+        <w:rPr>
+          <w:highlight w:val="yellow"/>
+        </w:rPr>
+        <w:t>SHALL BE USED TO PROVIDE SUPPLEMENTAL MONEYS FOR OTHER FUNDS HELD IN THE STATE TREASURY IN THE EVENT OF UNANTICIPATED DELAY</w:t>
+      </w:r>
+      <w:r>
+        <w:t>S IN OR FAILURES OF REVENUES WHEN SUPPLEMENTAL MONEYS ARE REQUIRED TO EFFECTUATE APPROPRIATIONS ENACTED BY THE GENERAL ASSEMBLY</w:t>
+      </w:r>
+    </w:p>
+    <w:p/>
+    <w:p>
+      <w:r>
+        <w:t>Environmental Justice Grant – 0213</w:t>
+      </w:r>
+    </w:p>
+    <w:p>
+      <w:pPr>
+        <w:pStyle w:val="ListParagraph"/>
+        <w:numPr>
+          <w:ilvl w:val="0"/>
+          <w:numId w:val="1"/>
+        </w:numPr>
+      </w:pPr>
+      <w:r>
+        <w:t xml:space="preserve">Not used yet. Info not on </w:t>
+      </w:r>
+      <w:proofErr w:type="gramStart"/>
+      <w:r>
+        <w:t>comptrollers</w:t>
+      </w:r>
+      <w:proofErr w:type="gramEnd"/>
+      <w:r>
+        <w:t xml:space="preserve"> website as of 7/17/2025</w:t>
+      </w:r>
+    </w:p>
+    <w:p>
+      <w:r>
+        <w:t>DOA FEDERAL INDIRECT COST</w:t>
+      </w:r>
+    </w:p>
+    <w:p>
+      <w:pPr>
+        <w:numPr>
+          <w:ilvl w:val="0"/>
+          <w:numId w:val="1"/>
+        </w:numPr>
+      </w:pPr>
+      <w:r>
+        <w:t xml:space="preserve">Not used yet. Info not on </w:t>
+      </w:r>
+      <w:proofErr w:type="gramStart"/>
+      <w:r>
+        <w:t>comptrollers</w:t>
+      </w:r>
+      <w:proofErr w:type="gramEnd"/>
+      <w:r>
+        <w:t xml:space="preserve"> website as of 7/17/2025</w:t>
+      </w:r>
+    </w:p>
+    <w:p>
+      <w:r>
+        <w:t>CARBON DIOXIDE SEQUESTRATION</w:t>
+      </w:r>
+    </w:p>
+    <w:p>
+      <w:pPr>
+        <w:numPr>
+          <w:ilvl w:val="0"/>
+          <w:numId w:val="1"/>
+        </w:numPr>
+      </w:pPr>
+      <w:r>
+        <w:t xml:space="preserve">Not used yet. Info not on </w:t>
+      </w:r>
+      <w:proofErr w:type="gramStart"/>
+      <w:r>
+        <w:t>comptrollers</w:t>
+      </w:r>
+      <w:proofErr w:type="gramEnd"/>
+      <w:r>
+        <w:t xml:space="preserve"> website as of 7/17/2025</w:t>
+      </w:r>
+    </w:p>
+    <w:p>
+      <w:r>
+        <w:t>UNCF SCHOLARSHIP</w:t>
+      </w:r>
+    </w:p>
+    <w:p>
+      <w:pPr>
+        <w:numPr>
+          <w:ilvl w:val="0"/>
+          <w:numId w:val="1"/>
+        </w:numPr>
+      </w:pPr>
+      <w:r>
+        <w:t xml:space="preserve">Not used yet. Info not on </w:t>
+      </w:r>
+      <w:proofErr w:type="gramStart"/>
+      <w:r>
+        <w:t>comptrollers</w:t>
+      </w:r>
+      <w:proofErr w:type="gramEnd"/>
+      <w:r>
+        <w:t xml:space="preserve"> website as of 7/17/2025</w:t>
+      </w:r>
+    </w:p>
+    <w:p>
+      <w:r>
+        <w:t>Water Resources</w:t>
+      </w:r>
+    </w:p>
+    <w:p>
+      <w:pPr>
+        <w:numPr>
+          <w:ilvl w:val="0"/>
+          <w:numId w:val="1"/>
+        </w:numPr>
+      </w:pPr>
+      <w:r>
+        <w:t xml:space="preserve">Not used yet. Info not on </w:t>
+      </w:r>
+      <w:proofErr w:type="gramStart"/>
+      <w:r>
+        <w:t>comptrollers</w:t>
+      </w:r>
+      <w:proofErr w:type="gramEnd"/>
+      <w:r>
+        <w:t xml:space="preserve"> website as of 7/17/2025</w:t>
+      </w:r>
+    </w:p>
+    <w:p>
+      <w:r>
+        <w:lastRenderedPageBreak/>
+        <w:t>Health Equity and Access</w:t>
+      </w:r>
+      <w:r>
+        <w:t xml:space="preserve"> - 0456</w:t>
+      </w:r>
+    </w:p>
+    <w:p>
+      <w:pPr>
+        <w:numPr>
+          <w:ilvl w:val="0"/>
+          <w:numId w:val="1"/>
+        </w:numPr>
+      </w:pPr>
+      <w:r>
+        <w:t xml:space="preserve">Not used yet. Info not on </w:t>
+      </w:r>
+      <w:proofErr w:type="gramStart"/>
+      <w:r>
+        <w:t>comptrollers</w:t>
+      </w:r>
+      <w:proofErr w:type="gramEnd"/>
+      <w:r>
+        <w:t xml:space="preserve"> website as of 7/17/2025</w:t>
+      </w:r>
+    </w:p>
+    <w:p/>
+    <w:p/>
+    <w:p/>
+    <w:p>
+      <w:r>
+        <w:rPr>
+          <w:b/>
+          <w:bCs/>
+        </w:rPr>
+        <w:t>Official Fund Name:</w:t>
+      </w:r>
+      <w:r>
+        <w:t xml:space="preserve"> </w:t>
+      </w:r>
+      <w:r>
+        <w:t>SUMMER EBT PROGRAM</w:t>
+      </w:r>
+    </w:p>
+    <w:p>
+      <w:r>
+        <w:rPr>
+          <w:b/>
+          <w:bCs/>
+        </w:rPr>
+        <w:t>COMPTROLLER ASSIGNED FUND NUMBER: </w:t>
+      </w:r>
+      <w:r>
+        <w:t>0280</w:t>
+      </w:r>
+      <w:r>
+        <w:br/>
+      </w:r>
+      <w:r>
+        <w:rPr>
+          <w:b/>
+          <w:bCs/>
+        </w:rPr>
+        <w:t>ACTIVE/INACTIVE:</w:t>
+      </w:r>
+      <w:r>
+        <w:t> A</w:t>
+      </w:r>
+      <w:r>
+        <w:br/>
+      </w:r>
+      <w:r>
+        <w:rPr>
+          <w:b/>
+          <w:bCs/>
+        </w:rPr>
+        <w:t>EFFECTIVE DATE:</w:t>
+      </w:r>
+      <w:r>
+        <w:t> 6/5/24</w:t>
+      </w:r>
+      <w:r>
+        <w:br/>
+      </w:r>
+      <w:r>
+        <w:rPr>
+          <w:b/>
+          <w:bCs/>
+        </w:rPr>
+        <w:t>STATUTORY ORIGIN:</w:t>
+      </w:r>
+      <w:r>
+        <w:t> 305 ILCS 5/12-4.13E</w:t>
+      </w:r>
+      <w:r>
+        <w:br/>
+      </w:r>
+      <w:r>
+        <w:rPr>
+          <w:b/>
+          <w:bCs/>
+        </w:rPr>
+        <w:t>ADMINISTERING AGENCY:</w:t>
+      </w:r>
+      <w:r>
+        <w:t> HUMAN SERVICES</w:t>
+      </w:r>
+      <w:r>
+        <w:br/>
+      </w:r>
+      <w:r>
+        <w:rPr>
+          <w:b/>
+          <w:bCs/>
+        </w:rPr>
+        <w:t>FUND CATEGORY:</w:t>
+      </w:r>
+      <w:r>
+        <w:t> FEDERAL TRUST FUNDS</w:t>
+      </w:r>
+    </w:p>
+    <w:p>
+      <w:r>
+        <w:rPr>
+          <w:b/>
+          <w:bCs/>
+        </w:rPr>
+        <w:t>PURPOSE OF FUND:</w:t>
+      </w:r>
+      <w:r>
+        <w:br/>
+        <w:t xml:space="preserve">IS CREATED AS A FEDERAL TRUST FUND IN THE STATE TREASURY. THE FUND IS ESTABLISHED TO RECIEVE MONEYS </w:t>
+      </w:r>
+      <w:r>
+        <w:rPr>
+          <w:highlight w:val="yellow"/>
+        </w:rPr>
+        <w:t>FROM THE FEDERAL GOVERNMENT FOR THE SUMMER EBT PROGRMA</w:t>
+      </w:r>
+      <w:r>
+        <w:t>. SUBJECT TO APPROPRIATION, MONEYS IN THE SUMMER EBT PROGRAM FUND SHALL BE EXPENDED BY THE DEPARTMENT OF HUMAN SERVICES ONLY FOR THOSE PURPOSES UNDER THE FEDERAL SUMMER ELECTRONIC BENEFIT TRANSFER PROGRAM FOR CHILDREN.</w:t>
+      </w:r>
+    </w:p>
+    <w:p>
+      <w:r>
+        <w:rPr>
+          <w:b/>
+          <w:bCs/>
+        </w:rPr>
+        <w:t>AGENCY NAMES WITH SPENDING AUTHORITY FROM FUND:</w:t>
+      </w:r>
+    </w:p>
+    <w:p>
+      <w:pPr>
+        <w:numPr>
+          <w:ilvl w:val="0"/>
+          <w:numId w:val="2"/>
+        </w:numPr>
+      </w:pPr>
+      <w:r>
+        <w:t>HUMAN SERVICES</w:t>
+      </w:r>
+    </w:p>
+    <w:p>
+      <w:pPr>
+        <w:rPr>
+          <w:b/>
+          <w:bCs/>
+        </w:rPr>
+      </w:pPr>
+    </w:p>
+    <w:p>
+      <w:pPr>
+        <w:rPr>
+          <w:b/>
+          <w:bCs/>
+        </w:rPr>
+      </w:pPr>
+    </w:p>
+    <w:p>
+      <w:r>
+        <w:rPr>
+          <w:b/>
+          <w:bCs/>
+        </w:rPr>
+        <w:t>Official Fund Name:</w:t>
+      </w:r>
+      <w:r>
+        <w:t xml:space="preserve"> </w:t>
+      </w:r>
+      <w:r>
+        <w:t>MEDICAL DEBT RELIEF PILOT PROGRAM</w:t>
+      </w:r>
+    </w:p>
+    <w:p>
+      <w:r>
+        <w:rPr>
+          <w:b/>
+          <w:bCs/>
+        </w:rPr>
+        <w:t>COMPTROLLER ASSIGNED FUND NUMBER: </w:t>
+      </w:r>
+      <w:r>
+        <w:t>0321</w:t>
+      </w:r>
+      <w:r>
+        <w:br/>
+      </w:r>
+      <w:r>
+        <w:rPr>
+          <w:b/>
+          <w:bCs/>
+        </w:rPr>
+        <w:t>ACTIVE/INACTIVE:</w:t>
+      </w:r>
+      <w:r>
+        <w:t> A</w:t>
+      </w:r>
+      <w:r>
+        <w:br/>
+      </w:r>
+      <w:r>
+        <w:rPr>
+          <w:b/>
+          <w:bCs/>
+        </w:rPr>
+        <w:t>EFFECTIVE DATE:</w:t>
+      </w:r>
+      <w:r>
+        <w:t> 7/2/24</w:t>
+      </w:r>
+      <w:r>
+        <w:br/>
+      </w:r>
+      <w:r>
+        <w:rPr>
+          <w:b/>
+          <w:bCs/>
+        </w:rPr>
+        <w:t>STATUTORY ORIGIN:</w:t>
+      </w:r>
+      <w:r>
+        <w:t> 30 ILCS 105/5.1015 &amp; 6Z-140</w:t>
+      </w:r>
+      <w:r>
+        <w:br/>
+      </w:r>
+      <w:r>
+        <w:rPr>
+          <w:b/>
+          <w:bCs/>
+        </w:rPr>
+        <w:t>ADMINISTERING AGENCY:</w:t>
+      </w:r>
+      <w:r>
+        <w:t> HEALTHCARE &amp; FAMILY SERVICES</w:t>
+      </w:r>
+      <w:r>
+        <w:br/>
+      </w:r>
+      <w:r>
+        <w:rPr>
+          <w:b/>
+          <w:bCs/>
+        </w:rPr>
+        <w:t>FUND CATEGORY:</w:t>
+      </w:r>
+      <w:r>
+        <w:t> SPECIAL STATE FUNDS</w:t>
+      </w:r>
+    </w:p>
+    <w:p>
+      <w:r>
+        <w:rPr>
+          <w:b/>
+          <w:bCs/>
+        </w:rPr>
+        <w:t>PURPOSE OF FUND:</w:t>
+      </w:r>
+      <w:r>
+        <w:br/>
+        <w:t xml:space="preserve">IS CREATED AS A SPECIAL FUND IN THE STATE TREASURY. ALL MONEYS IN THE </w:t>
+      </w:r>
+      <w:r>
+        <w:lastRenderedPageBreak/>
+        <w:t xml:space="preserve">FUND SHALL BE APPROPRIATED TO THE DEPARTMENT OF HEALTHCARE AND FAMILY SERVICES AND EXPENDED </w:t>
+      </w:r>
+      <w:r>
+        <w:rPr>
+          <w:highlight w:val="yellow"/>
+        </w:rPr>
+        <w:t>EXCLUSIVELY FOR THE MEDICAL DEBT RELIEF PILOT PROGRAM TO PROVIDE GRANT FUNDING TO A NONPROFIT MEDICAL DEBT RELIEF COORDINATOR</w:t>
+      </w:r>
+      <w:r>
+        <w:t xml:space="preserve"> TO BE USED TO DISCHARGE THE MDICAL DEBT OF ELIGIBLE RESIDENTS AS DEFINED IN THE MEDICAL DEBT RELIEF ACT. BASED ON A BUDGET APPROVED BY DEPARTMENT, THE GRANT </w:t>
+      </w:r>
+      <w:proofErr w:type="gramStart"/>
+      <w:r>
+        <w:t>FUNDING MAY</w:t>
+      </w:r>
+      <w:proofErr w:type="gramEnd"/>
+      <w:r>
+        <w:t xml:space="preserve"> ALSO BE USED FOR ANY ADMIN SERVICES PROVIDED BY THE NONPROFIT MEDICAL DEBT REL COORD TO DISCHRGE MED DEBT</w:t>
+      </w:r>
+    </w:p>
+    <w:p>
+      <w:r>
+        <w:rPr>
+          <w:b/>
+          <w:bCs/>
+        </w:rPr>
+        <w:t>AGENCY NAMES WITH SPENDING AUTHORITY FROM FUN</w:t>
+      </w:r>
+      <w:r>
+        <w:rPr>
+          <w:b/>
+          <w:bCs/>
+        </w:rPr>
+        <w:t>D</w:t>
+      </w:r>
+    </w:p>
+    <w:p>
+      <w:pPr>
+        <w:numPr>
+          <w:ilvl w:val="0"/>
+          <w:numId w:val="3"/>
+        </w:numPr>
+      </w:pPr>
+      <w:r>
+        <w:t>HEALTHCARE &amp; FAMILY SERVICES</w:t>
+      </w:r>
+    </w:p>
+    <w:p/>
+    <w:p/>
+    <w:p>
+      <w:r>
+        <w:rPr>
+          <w:b/>
+          <w:bCs/>
+        </w:rPr>
+        <w:t>Official Fund Name:</w:t>
+      </w:r>
+      <w:r>
+        <w:t xml:space="preserve"> </w:t>
+      </w:r>
+      <w:r>
+        <w:t>UNCF SCHOLARSHIP</w:t>
+      </w:r>
+    </w:p>
+    <w:p>
+      <w:r>
+        <w:rPr>
+          <w:b/>
+          <w:bCs/>
+        </w:rPr>
+        <w:t>COMPTROLLER ASSIGNED FUND NUMBER: </w:t>
+      </w:r>
+      <w:r>
+        <w:t>0486</w:t>
+      </w:r>
+      <w:r>
+        <w:br/>
+      </w:r>
+      <w:r>
+        <w:rPr>
+          <w:b/>
+          <w:bCs/>
+        </w:rPr>
+        <w:t>ACTIVE/INACTIVE:</w:t>
+      </w:r>
+      <w:r>
+        <w:t> A</w:t>
+      </w:r>
+      <w:r>
+        <w:br/>
+      </w:r>
+      <w:r>
+        <w:rPr>
+          <w:b/>
+          <w:bCs/>
+        </w:rPr>
+        <w:t>EFFECTIVE DATE:</w:t>
+      </w:r>
+      <w:r>
+        <w:t> 7/28/23</w:t>
+      </w:r>
+      <w:r>
+        <w:br/>
+      </w:r>
+      <w:r>
+        <w:rPr>
+          <w:b/>
+          <w:bCs/>
+        </w:rPr>
+        <w:t>STATUTORY ORIGIN:</w:t>
+      </w:r>
+      <w:r>
+        <w:t> 20 ILCS 1605/21.15; 30 ILCS 105/5.990</w:t>
+      </w:r>
+      <w:r>
+        <w:br/>
+      </w:r>
+      <w:r>
+        <w:rPr>
+          <w:b/>
+          <w:bCs/>
+        </w:rPr>
+        <w:t>ADMINISTERING AGENCY:</w:t>
+      </w:r>
+      <w:r>
+        <w:t> STATE LOTTERY</w:t>
+      </w:r>
+      <w:r>
+        <w:br/>
+      </w:r>
+      <w:r>
+        <w:rPr>
+          <w:b/>
+          <w:bCs/>
+        </w:rPr>
+        <w:t>FUND CATEGORY:</w:t>
+      </w:r>
+      <w:r>
+        <w:t> SPECIAL STATE FUNDS</w:t>
+      </w:r>
+    </w:p>
+    <w:p>
+      <w:r>
+        <w:rPr>
+          <w:b/>
+          <w:bCs/>
+        </w:rPr>
+        <w:t>PURPOSE OF FUND:</w:t>
+      </w:r>
+      <w:r>
+        <w:br/>
+        <w:t xml:space="preserve">THE NET REVENUE FROM THE SPECIAL INSTANT SCRATCH-OFF GAME SOLD FOR THE BENEFIT OF THE UNITED NEGRO COLLEGE FUND ILLINOIS IN SUPPORT OF EDUCATION SCHOLARSHIPS TO UNIVERSITY AND COLLEGE STUDENTS SHALL BE DEPOSITED INTO THE FUND FOR APPROPRIATION BY THE GENERAL ASSEMBLY </w:t>
+      </w:r>
+      <w:r>
+        <w:rPr>
+          <w:highlight w:val="yellow"/>
+        </w:rPr>
+        <w:t>SOLELY TO THE STUDENT ASSISTANCE COMMISSION FOR THE PURPOSE OF FUNDING UNCF ILLINOIS SCHOLARSHIP AWARDS</w:t>
+      </w:r>
+      <w:r>
+        <w:t xml:space="preserve"> TO UNIVERSITY AND COLLEGE STUDENTS. FUNDING SHALL BE USED SOLELY FOR SCHOLARSHIP AWARDS AND NOT TO COVER ANY ADMINISTRATIVE COSTS OF THE UNITED NEGRO COLLEGE FUND, INC.</w:t>
+      </w:r>
+    </w:p>
+    <w:p>
+      <w:r>
+        <w:rPr>
+          <w:b/>
+          <w:bCs/>
+        </w:rPr>
+        <w:t>AGENCY NAMES WITH SPENDING AUTHORITY FROM FUND:</w:t>
+      </w:r>
+    </w:p>
+    <w:p>
+      <w:pPr>
+        <w:numPr>
+          <w:ilvl w:val="0"/>
+          <w:numId w:val="4"/>
+        </w:numPr>
+      </w:pPr>
+      <w:r>
+        <w:t>IL STUDENT ASSISTANCE COMM</w:t>
+      </w:r>
+    </w:p>
+    <w:p>
+      <w:pPr>
+        <w:numPr>
+          <w:ilvl w:val="0"/>
+          <w:numId w:val="4"/>
+        </w:numPr>
+      </w:pPr>
+      <w:r>
+        <w:t>STATUTORY TRANSFERS</w:t>
+      </w:r>
+    </w:p>
+    <w:p>
+      <w:pPr>
+        <w:numPr>
+          <w:ilvl w:val="0"/>
+          <w:numId w:val="4"/>
+        </w:numPr>
+      </w:pPr>
+      <w:r>
+        <w:t>TREASURER</w:t>
+      </w:r>
+    </w:p>
+    <w:p/>
+    <w:p>
+      <w:r>
+        <w:rPr>
+          <w:b/>
+          <w:bCs/>
+        </w:rPr>
+        <w:t>Official Fund Name:</w:t>
+      </w:r>
+      <w:r>
+        <w:t xml:space="preserve"> </w:t>
+      </w:r>
+      <w:r>
+        <w:t>ILLINOIS DREAM</w:t>
+      </w:r>
+    </w:p>
+    <w:p>
+      <w:r>
+        <w:rPr>
+          <w:b/>
+          <w:bCs/>
+        </w:rPr>
+        <w:t>COMPTROLLER ASSIGNED FUND NUMBER: </w:t>
+      </w:r>
+      <w:r>
+        <w:t>0487</w:t>
+      </w:r>
+      <w:r>
+        <w:br/>
+      </w:r>
+      <w:r>
+        <w:rPr>
+          <w:b/>
+          <w:bCs/>
+        </w:rPr>
+        <w:t>ACTIVE/INACTIVE:</w:t>
+      </w:r>
+      <w:r>
+        <w:t> A</w:t>
+      </w:r>
+      <w:r>
+        <w:br/>
+      </w:r>
+      <w:r>
+        <w:rPr>
+          <w:b/>
+          <w:bCs/>
+        </w:rPr>
+        <w:t>EFFECTIVE DATE:</w:t>
+      </w:r>
+      <w:r>
+        <w:t> 7/28/23</w:t>
+      </w:r>
+      <w:r>
+        <w:br/>
+      </w:r>
+      <w:r>
+        <w:rPr>
+          <w:b/>
+          <w:bCs/>
+        </w:rPr>
+        <w:t>STATUTORY ORIGIN:</w:t>
+      </w:r>
+      <w:r>
+        <w:t> 20 ILCS 1605/21.16; 30 ILCS 105/5.991</w:t>
+      </w:r>
+      <w:r>
+        <w:br/>
+      </w:r>
+      <w:r>
+        <w:rPr>
+          <w:b/>
+          <w:bCs/>
+        </w:rPr>
+        <w:t>ADMINISTERING AGENCY:</w:t>
+      </w:r>
+      <w:r>
+        <w:t> STATE LOTTERY</w:t>
+      </w:r>
+      <w:r>
+        <w:br/>
+      </w:r>
+      <w:r>
+        <w:rPr>
+          <w:b/>
+          <w:bCs/>
+        </w:rPr>
+        <w:t>FUND CATEGORY:</w:t>
+      </w:r>
+      <w:r>
+        <w:t> SPECIAL STATE FUNDS</w:t>
+      </w:r>
+    </w:p>
+    <w:p>
+      <w:r>
+        <w:rPr>
+          <w:b/>
+          <w:bCs/>
+        </w:rPr>
+        <w:t>PURPOSE OF FUND:</w:t>
+      </w:r>
+      <w:r>
+        <w:br/>
+      </w:r>
+      <w:r>
+        <w:rPr>
+          <w:highlight w:val="yellow"/>
+        </w:rPr>
+        <w:t>THE NEW REVENUE FROM THE ILLINOIS DREAM SCRATCH-OFF GAME</w:t>
+      </w:r>
+      <w:r>
+        <w:t xml:space="preserve"> SHALL BE DEPOSITED INTO THE FUND. SUBJECT TO APPROPRIATION, MONEY IN THE ILLINOIS DREAM FUND </w:t>
+      </w:r>
+      <w:r>
+        <w:rPr>
+          <w:highlight w:val="yellow"/>
+        </w:rPr>
+        <w:t>SHALL BE USED TO ASSIST IN FUNDING SCHOLARSHIPS AND OTHER STATUTORY RESPONSIBLITIES OF THE ILLINOIS DREAM FUND</w:t>
+      </w:r>
+      <w:r>
+        <w:t xml:space="preserve"> COMMISSION.</w:t>
+      </w:r>
+    </w:p>
+    <w:p>
+      <w:r>
+        <w:rPr>
+          <w:b/>
+          <w:bCs/>
+        </w:rPr>
+        <w:t>AGENCY NAMES WITH SPENDING AUTHORITY FROM FUND:</w:t>
+      </w:r>
+    </w:p>
+    <w:p>
+      <w:pPr>
+        <w:numPr>
+          <w:ilvl w:val="0"/>
+          <w:numId w:val="5"/>
+        </w:numPr>
+      </w:pPr>
+      <w:r>
+        <w:t>IL STUDENT ASSISTANCE COMM</w:t>
+      </w:r>
+    </w:p>
+    <w:p>
+      <w:pPr>
+        <w:numPr>
+          <w:ilvl w:val="0"/>
+          <w:numId w:val="5"/>
+        </w:numPr>
+      </w:pPr>
+      <w:r>
+        <w:t>STATUTORY TRANSFERS</w:t>
+      </w:r>
+    </w:p>
+    <w:p/>
+    <w:p>
+      <w:r>
+        <w:rPr>
+          <w:b/>
+          <w:bCs/>
+        </w:rPr>
+        <w:t>Official Fund Name:</w:t>
+      </w:r>
+      <w:r>
+        <w:t xml:space="preserve"> </w:t>
+      </w:r>
+      <w:r>
+        <w:t>ILLINOIS AMERICA 250 COMMISSION TRUST</w:t>
+      </w:r>
+    </w:p>
+    <w:p>
+      <w:r>
+        <w:rPr>
+          <w:b/>
+          <w:bCs/>
+        </w:rPr>
+        <w:t>COMPTROLLER ASSIGNED FUND NUMBER: </w:t>
+      </w:r>
+      <w:r>
+        <w:t>0526</w:t>
+      </w:r>
+      <w:r>
+        <w:br/>
+      </w:r>
+      <w:r>
+        <w:rPr>
+          <w:b/>
+          <w:bCs/>
+        </w:rPr>
+        <w:t>ACTIVE/INACTIVE:</w:t>
+      </w:r>
+      <w:r>
+        <w:t> A</w:t>
+      </w:r>
+      <w:r>
+        <w:br/>
+      </w:r>
+      <w:r>
+        <w:rPr>
+          <w:b/>
+          <w:bCs/>
+        </w:rPr>
+        <w:t>EFFECTIVE DATE:</w:t>
+      </w:r>
+      <w:r>
+        <w:t> 8/26/24</w:t>
+      </w:r>
+      <w:r>
+        <w:br/>
+      </w:r>
+      <w:r>
+        <w:rPr>
+          <w:b/>
+          <w:bCs/>
+        </w:rPr>
+        <w:t>STATUTORY ORIGIN:</w:t>
+      </w:r>
+      <w:r>
+        <w:t> 20 ILCS 4114/35</w:t>
+      </w:r>
+      <w:r>
+        <w:br/>
+      </w:r>
+      <w:r>
+        <w:rPr>
+          <w:b/>
+          <w:bCs/>
+        </w:rPr>
+        <w:t>ADMINISTERING AGENCY:</w:t>
+      </w:r>
+      <w:r>
+        <w:t> NATURAL RESOURCES</w:t>
+      </w:r>
+      <w:r>
+        <w:br/>
+      </w:r>
+      <w:r>
+        <w:rPr>
+          <w:b/>
+          <w:bCs/>
+        </w:rPr>
+        <w:t>FUND CATEGORY:</w:t>
+      </w:r>
+      <w:r>
+        <w:t> STATE TRUST FUNDS</w:t>
+      </w:r>
+    </w:p>
+    <w:p>
+      <w:r>
+        <w:rPr>
+          <w:b/>
+          <w:bCs/>
+        </w:rPr>
+        <w:t>PURPOSE OF FUND:</w:t>
+      </w:r>
+      <w:r>
+        <w:br/>
+        <w:t xml:space="preserve">CREATED AS A NON-APPROPRIATED </w:t>
+      </w:r>
+      <w:r>
+        <w:rPr>
+          <w:highlight w:val="yellow"/>
+        </w:rPr>
+        <w:t>TRUST FUND TO BE HELD OUTSIDE THE STATE TREASURY,</w:t>
+      </w:r>
+      <w:r>
+        <w:t xml:space="preserve"> WITH THE STATE TREASURER AS CUSTODIAN. THE COMMISSION MAY ACCEPT MONETARY GIFTS AND GRANTS FROM ANY PUBLIC OR PRIVATE SOURCE, WHICH SHALL BE HELD IN THE FUND. ALL GIFTS, GRANTS, ASSETS, FUNDS, OR MONEY RECEIVED BY THE COMMISSION UNDER THIS ACT SHALL BE DEPOSITED AND HELD IN THE FUND BY THE STATE TREASURER AS EX OFFICIO CUSTODIAN SEPARATE AND APART FROM ALL PUBLIC MONEY OR </w:t>
+      </w:r>
+      <w:r>
+        <w:lastRenderedPageBreak/>
+        <w:t>FUNDS OF THIS STATE AND SHALL BE ADMINISTERED BY THE COMMISSION EXCLUSIVELY FOR THE PURPSES SET FORTH IN THIS ACT.</w:t>
+      </w:r>
+    </w:p>
+    <w:p>
+      <w:r>
+        <w:rPr>
+          <w:b/>
+          <w:bCs/>
+        </w:rPr>
+        <w:t>AGENCY NAMES WITH SPENDING AUTHORITY FROM FUND:</w:t>
+      </w:r>
+    </w:p>
+    <w:p>
+      <w:pPr>
+        <w:numPr>
+          <w:ilvl w:val="0"/>
+          <w:numId w:val="6"/>
+        </w:numPr>
+      </w:pPr>
+      <w:r>
+        <w:t>NATURAL RESOURCES</w:t>
+      </w:r>
+    </w:p>
+    <w:p>
+      <w:pPr>
+        <w:numPr>
+          <w:ilvl w:val="0"/>
+          <w:numId w:val="6"/>
+        </w:numPr>
+      </w:pPr>
+      <w:r>
+        <w:t>TREASURER</w:t>
+      </w:r>
+    </w:p>
     <w:p/>
     <w:sectPr>
       <w:pgSz w:w="12240" w:h="15840"/>
@@ -4221,6 +5426,886 @@
 <w16cid:commentsIds xmlns:wpc="http://schemas.microsoft.com/office/word/2010/wordprocessingCanvas" xmlns:cx="http://schemas.microsoft.com/office/drawing/2014/chartex" xmlns:cx1="http://schemas.microsoft.com/office/drawing/2015/9/8/chartex" xmlns:cx2="http://schemas.microsoft.com/office/drawing/2015/10/21/chartex" xmlns:cx3="http://schemas.microsoft.com/office/drawing/2016/5/9/chartex" xmlns:cx4="http://schemas.microsoft.com/office/drawing/2016/5/10/chartex" xmlns:cx5="http://schemas.microsoft.com/office/drawing/2016/5/11/chartex" xmlns:cx6="http://schemas.microsoft.com/office/drawing/2016/5/12/chartex" xmlns:cx7="http://schemas.microsoft.com/office/drawing/2016/5/13/chartex" xmlns:cx8="http://schemas.microsoft.com/office/drawing/2016/5/14/chartex" xmlns:mc="http://schemas.openxmlformats.org/markup-compatibility/2006" xmlns:aink="http://schemas.microsoft.com/office/drawing/2016/ink" xmlns:am3d="http://schemas.microsoft.com/office/drawing/2017/model3d" xmlns:o="urn:schemas-microsoft-com:office:office" xmlns:oel="http://schemas.microsoft.com/office/2019/extlst" xmlns:r="http://schemas.openxmlformats.org/officeDocument/2006/relationships" xmlns:m="http://schemas.openxmlformats.org/officeDocument/2006/math" xmlns:v="urn:schemas-microsoft-com:vml" xmlns:wp14="http://schemas.microsoft.com/office/word/2010/wordprocessingDrawing" xmlns:wp="http://schemas.openxmlformats.org/drawingml/2006/wordprocessingDrawing" xmlns:w10="urn:schemas-microsoft-com:office:word" xmlns:w="http://schemas.openxmlformats.org/wordprocessingml/2006/main" xmlns:w14="http://schemas.microsoft.com/office/word/2010/wordml" xmlns:w15="http://schemas.microsoft.com/office/word/2012/wordml" xmlns:w16cex="http://schemas.microsoft.com/office/word/2018/wordml/cex" xmlns:w16cid="http://schemas.microsoft.com/office/word/2016/wordml/cid" xmlns:w16="http://schemas.microsoft.com/office/word/2018/wordml" xmlns:w16du="http://schemas.microsoft.com/office/word/2023/wordml/word16du" xmlns:w16sdtdh="http://schemas.microsoft.com/office/word/2020/wordml/sdtdatahash" xmlns:w16sdtfl="http://schemas.microsoft.com/office/word/2024/wordml/sdtformatlock" xmlns:w16se="http://schemas.microsoft.com/office/word/2015/wordml/symex" xmlns:wpg="http://schemas.microsoft.com/office/word/2010/wordprocessingGroup" xmlns:wpi="http://schemas.microsoft.com/office/word/2010/wordprocessingInk" xmlns:wne="http://schemas.microsoft.com/office/word/2006/wordml" xmlns:wps="http://schemas.microsoft.com/office/word/2010/wordprocessingShape" mc:Ignorable="w14 w15 w16se w16cid w16 w16cex w16sdtdh w16sdtfl w16du wp14">
   <w16cid:commentId w16cid:paraId="6EF20400" w16cid:durableId="35FBD234"/>
 </w16cid:commentsIds>
+</file>
+
+<file path=word/numbering.xml><?xml version="1.0" encoding="utf-8"?>
+<w:numbering xmlns:wpc="http://schemas.microsoft.com/office/word/2010/wordprocessingCanvas" xmlns:cx="http://schemas.microsoft.com/office/drawing/2014/chartex" xmlns:cx1="http://schemas.microsoft.com/office/drawing/2015/9/8/chartex" xmlns:cx2="http://schemas.microsoft.com/office/drawing/2015/10/21/chartex" xmlns:cx3="http://schemas.microsoft.com/office/drawing/2016/5/9/chartex" xmlns:cx4="http://schemas.microsoft.com/office/drawing/2016/5/10/chartex" xmlns:cx5="http://schemas.microsoft.com/office/drawing/2016/5/11/chartex" xmlns:cx6="http://schemas.microsoft.com/office/drawing/2016/5/12/chartex" xmlns:cx7="http://schemas.microsoft.com/office/drawing/2016/5/13/chartex" xmlns:cx8="http://schemas.microsoft.com/office/drawing/2016/5/14/chartex" xmlns:mc="http://schemas.openxmlformats.org/markup-compatibility/2006" xmlns:aink="http://schemas.microsoft.com/office/drawing/2016/ink" xmlns:am3d="http://schemas.microsoft.com/office/drawing/2017/model3d" xmlns:o="urn:schemas-microsoft-com:office:office" xmlns:oel="http://schemas.microsoft.com/office/2019/extlst" xmlns:r="http://schemas.openxmlformats.org/officeDocument/2006/relationships" xmlns:m="http://schemas.openxmlformats.org/officeDocument/2006/math" xmlns:v="urn:schemas-microsoft-com:vml" xmlns:wp14="http://schemas.microsoft.com/office/word/2010/wordprocessingDrawing" xmlns:wp="http://schemas.openxmlformats.org/drawingml/2006/wordprocessingDrawing" xmlns:w10="urn:schemas-microsoft-com:office:word" xmlns:w="http://schemas.openxmlformats.org/wordprocessingml/2006/main" xmlns:w14="http://schemas.microsoft.com/office/word/2010/wordml" xmlns:w15="http://schemas.microsoft.com/office/word/2012/wordml" xmlns:w16cex="http://schemas.microsoft.com/office/word/2018/wordml/cex" xmlns:w16cid="http://schemas.microsoft.com/office/word/2016/wordml/cid" xmlns:w16="http://schemas.microsoft.com/office/word/2018/wordml" xmlns:w16du="http://schemas.microsoft.com/office/word/2023/wordml/word16du" xmlns:w16sdtdh="http://schemas.microsoft.com/office/word/2020/wordml/sdtdatahash" xmlns:w16sdtfl="http://schemas.microsoft.com/office/word/2024/wordml/sdtformatlock" xmlns:w16se="http://schemas.microsoft.com/office/word/2015/wordml/symex" xmlns:wpg="http://schemas.microsoft.com/office/word/2010/wordprocessingGroup" xmlns:wpi="http://schemas.microsoft.com/office/word/2010/wordprocessingInk" xmlns:wne="http://schemas.microsoft.com/office/word/2006/wordml" xmlns:wps="http://schemas.microsoft.com/office/word/2010/wordprocessingShape" mc:Ignorable="w14 w15 w16se w16cid w16 w16cex w16sdtdh w16sdtfl w16du wp14">
+  <w:abstractNum w:abstractNumId="0" w15:restartNumberingAfterBreak="0">
+    <w:nsid w:val="181B7111"/>
+    <w:multiLevelType w:val="multilevel"/>
+    <w:tmpl w:val="DBF2913A"/>
+    <w:lvl w:ilvl="0">
+      <w:start w:val="1"/>
+      <w:numFmt w:val="bullet"/>
+      <w:lvlText w:val=""/>
+      <w:lvlJc w:val="left"/>
+      <w:pPr>
+        <w:tabs>
+          <w:tab w:val="num" w:pos="720"/>
+        </w:tabs>
+        <w:ind w:left="720" w:hanging="360"/>
+      </w:pPr>
+      <w:rPr>
+        <w:rFonts w:ascii="Symbol" w:hAnsi="Symbol" w:hint="default"/>
+        <w:sz w:val="20"/>
+      </w:rPr>
+    </w:lvl>
+    <w:lvl w:ilvl="1" w:tentative="1">
+      <w:start w:val="1"/>
+      <w:numFmt w:val="bullet"/>
+      <w:lvlText w:val="o"/>
+      <w:lvlJc w:val="left"/>
+      <w:pPr>
+        <w:tabs>
+          <w:tab w:val="num" w:pos="1440"/>
+        </w:tabs>
+        <w:ind w:left="1440" w:hanging="360"/>
+      </w:pPr>
+      <w:rPr>
+        <w:rFonts w:ascii="Courier New" w:hAnsi="Courier New" w:hint="default"/>
+        <w:sz w:val="20"/>
+      </w:rPr>
+    </w:lvl>
+    <w:lvl w:ilvl="2" w:tentative="1">
+      <w:start w:val="1"/>
+      <w:numFmt w:val="bullet"/>
+      <w:lvlText w:val=""/>
+      <w:lvlJc w:val="left"/>
+      <w:pPr>
+        <w:tabs>
+          <w:tab w:val="num" w:pos="2160"/>
+        </w:tabs>
+        <w:ind w:left="2160" w:hanging="360"/>
+      </w:pPr>
+      <w:rPr>
+        <w:rFonts w:ascii="Wingdings" w:hAnsi="Wingdings" w:hint="default"/>
+        <w:sz w:val="20"/>
+      </w:rPr>
+    </w:lvl>
+    <w:lvl w:ilvl="3" w:tentative="1">
+      <w:start w:val="1"/>
+      <w:numFmt w:val="bullet"/>
+      <w:lvlText w:val=""/>
+      <w:lvlJc w:val="left"/>
+      <w:pPr>
+        <w:tabs>
+          <w:tab w:val="num" w:pos="2880"/>
+        </w:tabs>
+        <w:ind w:left="2880" w:hanging="360"/>
+      </w:pPr>
+      <w:rPr>
+        <w:rFonts w:ascii="Wingdings" w:hAnsi="Wingdings" w:hint="default"/>
+        <w:sz w:val="20"/>
+      </w:rPr>
+    </w:lvl>
+    <w:lvl w:ilvl="4" w:tentative="1">
+      <w:start w:val="1"/>
+      <w:numFmt w:val="bullet"/>
+      <w:lvlText w:val=""/>
+      <w:lvlJc w:val="left"/>
+      <w:pPr>
+        <w:tabs>
+          <w:tab w:val="num" w:pos="3600"/>
+        </w:tabs>
+        <w:ind w:left="3600" w:hanging="360"/>
+      </w:pPr>
+      <w:rPr>
+        <w:rFonts w:ascii="Wingdings" w:hAnsi="Wingdings" w:hint="default"/>
+        <w:sz w:val="20"/>
+      </w:rPr>
+    </w:lvl>
+    <w:lvl w:ilvl="5" w:tentative="1">
+      <w:start w:val="1"/>
+      <w:numFmt w:val="bullet"/>
+      <w:lvlText w:val=""/>
+      <w:lvlJc w:val="left"/>
+      <w:pPr>
+        <w:tabs>
+          <w:tab w:val="num" w:pos="4320"/>
+        </w:tabs>
+        <w:ind w:left="4320" w:hanging="360"/>
+      </w:pPr>
+      <w:rPr>
+        <w:rFonts w:ascii="Wingdings" w:hAnsi="Wingdings" w:hint="default"/>
+        <w:sz w:val="20"/>
+      </w:rPr>
+    </w:lvl>
+    <w:lvl w:ilvl="6" w:tentative="1">
+      <w:start w:val="1"/>
+      <w:numFmt w:val="bullet"/>
+      <w:lvlText w:val=""/>
+      <w:lvlJc w:val="left"/>
+      <w:pPr>
+        <w:tabs>
+          <w:tab w:val="num" w:pos="5040"/>
+        </w:tabs>
+        <w:ind w:left="5040" w:hanging="360"/>
+      </w:pPr>
+      <w:rPr>
+        <w:rFonts w:ascii="Wingdings" w:hAnsi="Wingdings" w:hint="default"/>
+        <w:sz w:val="20"/>
+      </w:rPr>
+    </w:lvl>
+    <w:lvl w:ilvl="7" w:tentative="1">
+      <w:start w:val="1"/>
+      <w:numFmt w:val="bullet"/>
+      <w:lvlText w:val=""/>
+      <w:lvlJc w:val="left"/>
+      <w:pPr>
+        <w:tabs>
+          <w:tab w:val="num" w:pos="5760"/>
+        </w:tabs>
+        <w:ind w:left="5760" w:hanging="360"/>
+      </w:pPr>
+      <w:rPr>
+        <w:rFonts w:ascii="Wingdings" w:hAnsi="Wingdings" w:hint="default"/>
+        <w:sz w:val="20"/>
+      </w:rPr>
+    </w:lvl>
+    <w:lvl w:ilvl="8" w:tentative="1">
+      <w:start w:val="1"/>
+      <w:numFmt w:val="bullet"/>
+      <w:lvlText w:val=""/>
+      <w:lvlJc w:val="left"/>
+      <w:pPr>
+        <w:tabs>
+          <w:tab w:val="num" w:pos="6480"/>
+        </w:tabs>
+        <w:ind w:left="6480" w:hanging="360"/>
+      </w:pPr>
+      <w:rPr>
+        <w:rFonts w:ascii="Wingdings" w:hAnsi="Wingdings" w:hint="default"/>
+        <w:sz w:val="20"/>
+      </w:rPr>
+    </w:lvl>
+  </w:abstractNum>
+  <w:abstractNum w:abstractNumId="1" w15:restartNumberingAfterBreak="0">
+    <w:nsid w:val="25A4466D"/>
+    <w:multiLevelType w:val="multilevel"/>
+    <w:tmpl w:val="208857BA"/>
+    <w:lvl w:ilvl="0">
+      <w:start w:val="1"/>
+      <w:numFmt w:val="bullet"/>
+      <w:lvlText w:val=""/>
+      <w:lvlJc w:val="left"/>
+      <w:pPr>
+        <w:tabs>
+          <w:tab w:val="num" w:pos="720"/>
+        </w:tabs>
+        <w:ind w:left="720" w:hanging="360"/>
+      </w:pPr>
+      <w:rPr>
+        <w:rFonts w:ascii="Symbol" w:hAnsi="Symbol" w:hint="default"/>
+        <w:sz w:val="20"/>
+      </w:rPr>
+    </w:lvl>
+    <w:lvl w:ilvl="1" w:tentative="1">
+      <w:start w:val="1"/>
+      <w:numFmt w:val="bullet"/>
+      <w:lvlText w:val="o"/>
+      <w:lvlJc w:val="left"/>
+      <w:pPr>
+        <w:tabs>
+          <w:tab w:val="num" w:pos="1440"/>
+        </w:tabs>
+        <w:ind w:left="1440" w:hanging="360"/>
+      </w:pPr>
+      <w:rPr>
+        <w:rFonts w:ascii="Courier New" w:hAnsi="Courier New" w:hint="default"/>
+        <w:sz w:val="20"/>
+      </w:rPr>
+    </w:lvl>
+    <w:lvl w:ilvl="2" w:tentative="1">
+      <w:start w:val="1"/>
+      <w:numFmt w:val="bullet"/>
+      <w:lvlText w:val=""/>
+      <w:lvlJc w:val="left"/>
+      <w:pPr>
+        <w:tabs>
+          <w:tab w:val="num" w:pos="2160"/>
+        </w:tabs>
+        <w:ind w:left="2160" w:hanging="360"/>
+      </w:pPr>
+      <w:rPr>
+        <w:rFonts w:ascii="Wingdings" w:hAnsi="Wingdings" w:hint="default"/>
+        <w:sz w:val="20"/>
+      </w:rPr>
+    </w:lvl>
+    <w:lvl w:ilvl="3" w:tentative="1">
+      <w:start w:val="1"/>
+      <w:numFmt w:val="bullet"/>
+      <w:lvlText w:val=""/>
+      <w:lvlJc w:val="left"/>
+      <w:pPr>
+        <w:tabs>
+          <w:tab w:val="num" w:pos="2880"/>
+        </w:tabs>
+        <w:ind w:left="2880" w:hanging="360"/>
+      </w:pPr>
+      <w:rPr>
+        <w:rFonts w:ascii="Wingdings" w:hAnsi="Wingdings" w:hint="default"/>
+        <w:sz w:val="20"/>
+      </w:rPr>
+    </w:lvl>
+    <w:lvl w:ilvl="4" w:tentative="1">
+      <w:start w:val="1"/>
+      <w:numFmt w:val="bullet"/>
+      <w:lvlText w:val=""/>
+      <w:lvlJc w:val="left"/>
+      <w:pPr>
+        <w:tabs>
+          <w:tab w:val="num" w:pos="3600"/>
+        </w:tabs>
+        <w:ind w:left="3600" w:hanging="360"/>
+      </w:pPr>
+      <w:rPr>
+        <w:rFonts w:ascii="Wingdings" w:hAnsi="Wingdings" w:hint="default"/>
+        <w:sz w:val="20"/>
+      </w:rPr>
+    </w:lvl>
+    <w:lvl w:ilvl="5" w:tentative="1">
+      <w:start w:val="1"/>
+      <w:numFmt w:val="bullet"/>
+      <w:lvlText w:val=""/>
+      <w:lvlJc w:val="left"/>
+      <w:pPr>
+        <w:tabs>
+          <w:tab w:val="num" w:pos="4320"/>
+        </w:tabs>
+        <w:ind w:left="4320" w:hanging="360"/>
+      </w:pPr>
+      <w:rPr>
+        <w:rFonts w:ascii="Wingdings" w:hAnsi="Wingdings" w:hint="default"/>
+        <w:sz w:val="20"/>
+      </w:rPr>
+    </w:lvl>
+    <w:lvl w:ilvl="6" w:tentative="1">
+      <w:start w:val="1"/>
+      <w:numFmt w:val="bullet"/>
+      <w:lvlText w:val=""/>
+      <w:lvlJc w:val="left"/>
+      <w:pPr>
+        <w:tabs>
+          <w:tab w:val="num" w:pos="5040"/>
+        </w:tabs>
+        <w:ind w:left="5040" w:hanging="360"/>
+      </w:pPr>
+      <w:rPr>
+        <w:rFonts w:ascii="Wingdings" w:hAnsi="Wingdings" w:hint="default"/>
+        <w:sz w:val="20"/>
+      </w:rPr>
+    </w:lvl>
+    <w:lvl w:ilvl="7" w:tentative="1">
+      <w:start w:val="1"/>
+      <w:numFmt w:val="bullet"/>
+      <w:lvlText w:val=""/>
+      <w:lvlJc w:val="left"/>
+      <w:pPr>
+        <w:tabs>
+          <w:tab w:val="num" w:pos="5760"/>
+        </w:tabs>
+        <w:ind w:left="5760" w:hanging="360"/>
+      </w:pPr>
+      <w:rPr>
+        <w:rFonts w:ascii="Wingdings" w:hAnsi="Wingdings" w:hint="default"/>
+        <w:sz w:val="20"/>
+      </w:rPr>
+    </w:lvl>
+    <w:lvl w:ilvl="8" w:tentative="1">
+      <w:start w:val="1"/>
+      <w:numFmt w:val="bullet"/>
+      <w:lvlText w:val=""/>
+      <w:lvlJc w:val="left"/>
+      <w:pPr>
+        <w:tabs>
+          <w:tab w:val="num" w:pos="6480"/>
+        </w:tabs>
+        <w:ind w:left="6480" w:hanging="360"/>
+      </w:pPr>
+      <w:rPr>
+        <w:rFonts w:ascii="Wingdings" w:hAnsi="Wingdings" w:hint="default"/>
+        <w:sz w:val="20"/>
+      </w:rPr>
+    </w:lvl>
+  </w:abstractNum>
+  <w:abstractNum w:abstractNumId="2" w15:restartNumberingAfterBreak="0">
+    <w:nsid w:val="67795B10"/>
+    <w:multiLevelType w:val="multilevel"/>
+    <w:tmpl w:val="88CC85C8"/>
+    <w:lvl w:ilvl="0">
+      <w:start w:val="1"/>
+      <w:numFmt w:val="bullet"/>
+      <w:lvlText w:val=""/>
+      <w:lvlJc w:val="left"/>
+      <w:pPr>
+        <w:tabs>
+          <w:tab w:val="num" w:pos="720"/>
+        </w:tabs>
+        <w:ind w:left="720" w:hanging="360"/>
+      </w:pPr>
+      <w:rPr>
+        <w:rFonts w:ascii="Symbol" w:hAnsi="Symbol" w:hint="default"/>
+        <w:sz w:val="20"/>
+      </w:rPr>
+    </w:lvl>
+    <w:lvl w:ilvl="1" w:tentative="1">
+      <w:start w:val="1"/>
+      <w:numFmt w:val="bullet"/>
+      <w:lvlText w:val="o"/>
+      <w:lvlJc w:val="left"/>
+      <w:pPr>
+        <w:tabs>
+          <w:tab w:val="num" w:pos="1440"/>
+        </w:tabs>
+        <w:ind w:left="1440" w:hanging="360"/>
+      </w:pPr>
+      <w:rPr>
+        <w:rFonts w:ascii="Courier New" w:hAnsi="Courier New" w:hint="default"/>
+        <w:sz w:val="20"/>
+      </w:rPr>
+    </w:lvl>
+    <w:lvl w:ilvl="2" w:tentative="1">
+      <w:start w:val="1"/>
+      <w:numFmt w:val="bullet"/>
+      <w:lvlText w:val=""/>
+      <w:lvlJc w:val="left"/>
+      <w:pPr>
+        <w:tabs>
+          <w:tab w:val="num" w:pos="2160"/>
+        </w:tabs>
+        <w:ind w:left="2160" w:hanging="360"/>
+      </w:pPr>
+      <w:rPr>
+        <w:rFonts w:ascii="Wingdings" w:hAnsi="Wingdings" w:hint="default"/>
+        <w:sz w:val="20"/>
+      </w:rPr>
+    </w:lvl>
+    <w:lvl w:ilvl="3" w:tentative="1">
+      <w:start w:val="1"/>
+      <w:numFmt w:val="bullet"/>
+      <w:lvlText w:val=""/>
+      <w:lvlJc w:val="left"/>
+      <w:pPr>
+        <w:tabs>
+          <w:tab w:val="num" w:pos="2880"/>
+        </w:tabs>
+        <w:ind w:left="2880" w:hanging="360"/>
+      </w:pPr>
+      <w:rPr>
+        <w:rFonts w:ascii="Wingdings" w:hAnsi="Wingdings" w:hint="default"/>
+        <w:sz w:val="20"/>
+      </w:rPr>
+    </w:lvl>
+    <w:lvl w:ilvl="4" w:tentative="1">
+      <w:start w:val="1"/>
+      <w:numFmt w:val="bullet"/>
+      <w:lvlText w:val=""/>
+      <w:lvlJc w:val="left"/>
+      <w:pPr>
+        <w:tabs>
+          <w:tab w:val="num" w:pos="3600"/>
+        </w:tabs>
+        <w:ind w:left="3600" w:hanging="360"/>
+      </w:pPr>
+      <w:rPr>
+        <w:rFonts w:ascii="Wingdings" w:hAnsi="Wingdings" w:hint="default"/>
+        <w:sz w:val="20"/>
+      </w:rPr>
+    </w:lvl>
+    <w:lvl w:ilvl="5" w:tentative="1">
+      <w:start w:val="1"/>
+      <w:numFmt w:val="bullet"/>
+      <w:lvlText w:val=""/>
+      <w:lvlJc w:val="left"/>
+      <w:pPr>
+        <w:tabs>
+          <w:tab w:val="num" w:pos="4320"/>
+        </w:tabs>
+        <w:ind w:left="4320" w:hanging="360"/>
+      </w:pPr>
+      <w:rPr>
+        <w:rFonts w:ascii="Wingdings" w:hAnsi="Wingdings" w:hint="default"/>
+        <w:sz w:val="20"/>
+      </w:rPr>
+    </w:lvl>
+    <w:lvl w:ilvl="6" w:tentative="1">
+      <w:start w:val="1"/>
+      <w:numFmt w:val="bullet"/>
+      <w:lvlText w:val=""/>
+      <w:lvlJc w:val="left"/>
+      <w:pPr>
+        <w:tabs>
+          <w:tab w:val="num" w:pos="5040"/>
+        </w:tabs>
+        <w:ind w:left="5040" w:hanging="360"/>
+      </w:pPr>
+      <w:rPr>
+        <w:rFonts w:ascii="Wingdings" w:hAnsi="Wingdings" w:hint="default"/>
+        <w:sz w:val="20"/>
+      </w:rPr>
+    </w:lvl>
+    <w:lvl w:ilvl="7" w:tentative="1">
+      <w:start w:val="1"/>
+      <w:numFmt w:val="bullet"/>
+      <w:lvlText w:val=""/>
+      <w:lvlJc w:val="left"/>
+      <w:pPr>
+        <w:tabs>
+          <w:tab w:val="num" w:pos="5760"/>
+        </w:tabs>
+        <w:ind w:left="5760" w:hanging="360"/>
+      </w:pPr>
+      <w:rPr>
+        <w:rFonts w:ascii="Wingdings" w:hAnsi="Wingdings" w:hint="default"/>
+        <w:sz w:val="20"/>
+      </w:rPr>
+    </w:lvl>
+    <w:lvl w:ilvl="8" w:tentative="1">
+      <w:start w:val="1"/>
+      <w:numFmt w:val="bullet"/>
+      <w:lvlText w:val=""/>
+      <w:lvlJc w:val="left"/>
+      <w:pPr>
+        <w:tabs>
+          <w:tab w:val="num" w:pos="6480"/>
+        </w:tabs>
+        <w:ind w:left="6480" w:hanging="360"/>
+      </w:pPr>
+      <w:rPr>
+        <w:rFonts w:ascii="Wingdings" w:hAnsi="Wingdings" w:hint="default"/>
+        <w:sz w:val="20"/>
+      </w:rPr>
+    </w:lvl>
+  </w:abstractNum>
+  <w:abstractNum w:abstractNumId="3" w15:restartNumberingAfterBreak="0">
+    <w:nsid w:val="71E40032"/>
+    <w:multiLevelType w:val="multilevel"/>
+    <w:tmpl w:val="591291D4"/>
+    <w:lvl w:ilvl="0">
+      <w:start w:val="1"/>
+      <w:numFmt w:val="bullet"/>
+      <w:lvlText w:val=""/>
+      <w:lvlJc w:val="left"/>
+      <w:pPr>
+        <w:tabs>
+          <w:tab w:val="num" w:pos="720"/>
+        </w:tabs>
+        <w:ind w:left="720" w:hanging="360"/>
+      </w:pPr>
+      <w:rPr>
+        <w:rFonts w:ascii="Symbol" w:hAnsi="Symbol" w:hint="default"/>
+        <w:sz w:val="20"/>
+      </w:rPr>
+    </w:lvl>
+    <w:lvl w:ilvl="1" w:tentative="1">
+      <w:start w:val="1"/>
+      <w:numFmt w:val="bullet"/>
+      <w:lvlText w:val="o"/>
+      <w:lvlJc w:val="left"/>
+      <w:pPr>
+        <w:tabs>
+          <w:tab w:val="num" w:pos="1440"/>
+        </w:tabs>
+        <w:ind w:left="1440" w:hanging="360"/>
+      </w:pPr>
+      <w:rPr>
+        <w:rFonts w:ascii="Courier New" w:hAnsi="Courier New" w:hint="default"/>
+        <w:sz w:val="20"/>
+      </w:rPr>
+    </w:lvl>
+    <w:lvl w:ilvl="2" w:tentative="1">
+      <w:start w:val="1"/>
+      <w:numFmt w:val="bullet"/>
+      <w:lvlText w:val=""/>
+      <w:lvlJc w:val="left"/>
+      <w:pPr>
+        <w:tabs>
+          <w:tab w:val="num" w:pos="2160"/>
+        </w:tabs>
+        <w:ind w:left="2160" w:hanging="360"/>
+      </w:pPr>
+      <w:rPr>
+        <w:rFonts w:ascii="Wingdings" w:hAnsi="Wingdings" w:hint="default"/>
+        <w:sz w:val="20"/>
+      </w:rPr>
+    </w:lvl>
+    <w:lvl w:ilvl="3" w:tentative="1">
+      <w:start w:val="1"/>
+      <w:numFmt w:val="bullet"/>
+      <w:lvlText w:val=""/>
+      <w:lvlJc w:val="left"/>
+      <w:pPr>
+        <w:tabs>
+          <w:tab w:val="num" w:pos="2880"/>
+        </w:tabs>
+        <w:ind w:left="2880" w:hanging="360"/>
+      </w:pPr>
+      <w:rPr>
+        <w:rFonts w:ascii="Wingdings" w:hAnsi="Wingdings" w:hint="default"/>
+        <w:sz w:val="20"/>
+      </w:rPr>
+    </w:lvl>
+    <w:lvl w:ilvl="4" w:tentative="1">
+      <w:start w:val="1"/>
+      <w:numFmt w:val="bullet"/>
+      <w:lvlText w:val=""/>
+      <w:lvlJc w:val="left"/>
+      <w:pPr>
+        <w:tabs>
+          <w:tab w:val="num" w:pos="3600"/>
+        </w:tabs>
+        <w:ind w:left="3600" w:hanging="360"/>
+      </w:pPr>
+      <w:rPr>
+        <w:rFonts w:ascii="Wingdings" w:hAnsi="Wingdings" w:hint="default"/>
+        <w:sz w:val="20"/>
+      </w:rPr>
+    </w:lvl>
+    <w:lvl w:ilvl="5" w:tentative="1">
+      <w:start w:val="1"/>
+      <w:numFmt w:val="bullet"/>
+      <w:lvlText w:val=""/>
+      <w:lvlJc w:val="left"/>
+      <w:pPr>
+        <w:tabs>
+          <w:tab w:val="num" w:pos="4320"/>
+        </w:tabs>
+        <w:ind w:left="4320" w:hanging="360"/>
+      </w:pPr>
+      <w:rPr>
+        <w:rFonts w:ascii="Wingdings" w:hAnsi="Wingdings" w:hint="default"/>
+        <w:sz w:val="20"/>
+      </w:rPr>
+    </w:lvl>
+    <w:lvl w:ilvl="6" w:tentative="1">
+      <w:start w:val="1"/>
+      <w:numFmt w:val="bullet"/>
+      <w:lvlText w:val=""/>
+      <w:lvlJc w:val="left"/>
+      <w:pPr>
+        <w:tabs>
+          <w:tab w:val="num" w:pos="5040"/>
+        </w:tabs>
+        <w:ind w:left="5040" w:hanging="360"/>
+      </w:pPr>
+      <w:rPr>
+        <w:rFonts w:ascii="Wingdings" w:hAnsi="Wingdings" w:hint="default"/>
+        <w:sz w:val="20"/>
+      </w:rPr>
+    </w:lvl>
+    <w:lvl w:ilvl="7" w:tentative="1">
+      <w:start w:val="1"/>
+      <w:numFmt w:val="bullet"/>
+      <w:lvlText w:val=""/>
+      <w:lvlJc w:val="left"/>
+      <w:pPr>
+        <w:tabs>
+          <w:tab w:val="num" w:pos="5760"/>
+        </w:tabs>
+        <w:ind w:left="5760" w:hanging="360"/>
+      </w:pPr>
+      <w:rPr>
+        <w:rFonts w:ascii="Wingdings" w:hAnsi="Wingdings" w:hint="default"/>
+        <w:sz w:val="20"/>
+      </w:rPr>
+    </w:lvl>
+    <w:lvl w:ilvl="8" w:tentative="1">
+      <w:start w:val="1"/>
+      <w:numFmt w:val="bullet"/>
+      <w:lvlText w:val=""/>
+      <w:lvlJc w:val="left"/>
+      <w:pPr>
+        <w:tabs>
+          <w:tab w:val="num" w:pos="6480"/>
+        </w:tabs>
+        <w:ind w:left="6480" w:hanging="360"/>
+      </w:pPr>
+      <w:rPr>
+        <w:rFonts w:ascii="Wingdings" w:hAnsi="Wingdings" w:hint="default"/>
+        <w:sz w:val="20"/>
+      </w:rPr>
+    </w:lvl>
+  </w:abstractNum>
+  <w:abstractNum w:abstractNumId="4" w15:restartNumberingAfterBreak="0">
+    <w:nsid w:val="78AF156C"/>
+    <w:multiLevelType w:val="hybridMultilevel"/>
+    <w:tmpl w:val="368A9FDE"/>
+    <w:lvl w:ilvl="0" w:tplc="BAFABE2C">
+      <w:numFmt w:val="bullet"/>
+      <w:lvlText w:val="-"/>
+      <w:lvlJc w:val="left"/>
+      <w:pPr>
+        <w:ind w:left="720" w:hanging="360"/>
+      </w:pPr>
+      <w:rPr>
+        <w:rFonts w:ascii="Times New Roman" w:eastAsiaTheme="minorHAnsi" w:hAnsi="Times New Roman" w:cs="Times New Roman" w:hint="default"/>
+      </w:rPr>
+    </w:lvl>
+    <w:lvl w:ilvl="1" w:tplc="04090003" w:tentative="1">
+      <w:start w:val="1"/>
+      <w:numFmt w:val="bullet"/>
+      <w:lvlText w:val="o"/>
+      <w:lvlJc w:val="left"/>
+      <w:pPr>
+        <w:ind w:left="1440" w:hanging="360"/>
+      </w:pPr>
+      <w:rPr>
+        <w:rFonts w:ascii="Courier New" w:hAnsi="Courier New" w:cs="Courier New" w:hint="default"/>
+      </w:rPr>
+    </w:lvl>
+    <w:lvl w:ilvl="2" w:tplc="04090005" w:tentative="1">
+      <w:start w:val="1"/>
+      <w:numFmt w:val="bullet"/>
+      <w:lvlText w:val=""/>
+      <w:lvlJc w:val="left"/>
+      <w:pPr>
+        <w:ind w:left="2160" w:hanging="360"/>
+      </w:pPr>
+      <w:rPr>
+        <w:rFonts w:ascii="Wingdings" w:hAnsi="Wingdings" w:hint="default"/>
+      </w:rPr>
+    </w:lvl>
+    <w:lvl w:ilvl="3" w:tplc="04090001" w:tentative="1">
+      <w:start w:val="1"/>
+      <w:numFmt w:val="bullet"/>
+      <w:lvlText w:val=""/>
+      <w:lvlJc w:val="left"/>
+      <w:pPr>
+        <w:ind w:left="2880" w:hanging="360"/>
+      </w:pPr>
+      <w:rPr>
+        <w:rFonts w:ascii="Symbol" w:hAnsi="Symbol" w:hint="default"/>
+      </w:rPr>
+    </w:lvl>
+    <w:lvl w:ilvl="4" w:tplc="04090003" w:tentative="1">
+      <w:start w:val="1"/>
+      <w:numFmt w:val="bullet"/>
+      <w:lvlText w:val="o"/>
+      <w:lvlJc w:val="left"/>
+      <w:pPr>
+        <w:ind w:left="3600" w:hanging="360"/>
+      </w:pPr>
+      <w:rPr>
+        <w:rFonts w:ascii="Courier New" w:hAnsi="Courier New" w:cs="Courier New" w:hint="default"/>
+      </w:rPr>
+    </w:lvl>
+    <w:lvl w:ilvl="5" w:tplc="04090005" w:tentative="1">
+      <w:start w:val="1"/>
+      <w:numFmt w:val="bullet"/>
+      <w:lvlText w:val=""/>
+      <w:lvlJc w:val="left"/>
+      <w:pPr>
+        <w:ind w:left="4320" w:hanging="360"/>
+      </w:pPr>
+      <w:rPr>
+        <w:rFonts w:ascii="Wingdings" w:hAnsi="Wingdings" w:hint="default"/>
+      </w:rPr>
+    </w:lvl>
+    <w:lvl w:ilvl="6" w:tplc="04090001" w:tentative="1">
+      <w:start w:val="1"/>
+      <w:numFmt w:val="bullet"/>
+      <w:lvlText w:val=""/>
+      <w:lvlJc w:val="left"/>
+      <w:pPr>
+        <w:ind w:left="5040" w:hanging="360"/>
+      </w:pPr>
+      <w:rPr>
+        <w:rFonts w:ascii="Symbol" w:hAnsi="Symbol" w:hint="default"/>
+      </w:rPr>
+    </w:lvl>
+    <w:lvl w:ilvl="7" w:tplc="04090003" w:tentative="1">
+      <w:start w:val="1"/>
+      <w:numFmt w:val="bullet"/>
+      <w:lvlText w:val="o"/>
+      <w:lvlJc w:val="left"/>
+      <w:pPr>
+        <w:ind w:left="5760" w:hanging="360"/>
+      </w:pPr>
+      <w:rPr>
+        <w:rFonts w:ascii="Courier New" w:hAnsi="Courier New" w:cs="Courier New" w:hint="default"/>
+      </w:rPr>
+    </w:lvl>
+    <w:lvl w:ilvl="8" w:tplc="04090005" w:tentative="1">
+      <w:start w:val="1"/>
+      <w:numFmt w:val="bullet"/>
+      <w:lvlText w:val=""/>
+      <w:lvlJc w:val="left"/>
+      <w:pPr>
+        <w:ind w:left="6480" w:hanging="360"/>
+      </w:pPr>
+      <w:rPr>
+        <w:rFonts w:ascii="Wingdings" w:hAnsi="Wingdings" w:hint="default"/>
+      </w:rPr>
+    </w:lvl>
+  </w:abstractNum>
+  <w:abstractNum w:abstractNumId="5" w15:restartNumberingAfterBreak="0">
+    <w:nsid w:val="7EC3405A"/>
+    <w:multiLevelType w:val="multilevel"/>
+    <w:tmpl w:val="D994B6D0"/>
+    <w:lvl w:ilvl="0">
+      <w:start w:val="1"/>
+      <w:numFmt w:val="bullet"/>
+      <w:lvlText w:val=""/>
+      <w:lvlJc w:val="left"/>
+      <w:pPr>
+        <w:tabs>
+          <w:tab w:val="num" w:pos="720"/>
+        </w:tabs>
+        <w:ind w:left="720" w:hanging="360"/>
+      </w:pPr>
+      <w:rPr>
+        <w:rFonts w:ascii="Symbol" w:hAnsi="Symbol" w:hint="default"/>
+        <w:sz w:val="20"/>
+      </w:rPr>
+    </w:lvl>
+    <w:lvl w:ilvl="1" w:tentative="1">
+      <w:start w:val="1"/>
+      <w:numFmt w:val="bullet"/>
+      <w:lvlText w:val="o"/>
+      <w:lvlJc w:val="left"/>
+      <w:pPr>
+        <w:tabs>
+          <w:tab w:val="num" w:pos="1440"/>
+        </w:tabs>
+        <w:ind w:left="1440" w:hanging="360"/>
+      </w:pPr>
+      <w:rPr>
+        <w:rFonts w:ascii="Courier New" w:hAnsi="Courier New" w:hint="default"/>
+        <w:sz w:val="20"/>
+      </w:rPr>
+    </w:lvl>
+    <w:lvl w:ilvl="2" w:tentative="1">
+      <w:start w:val="1"/>
+      <w:numFmt w:val="bullet"/>
+      <w:lvlText w:val=""/>
+      <w:lvlJc w:val="left"/>
+      <w:pPr>
+        <w:tabs>
+          <w:tab w:val="num" w:pos="2160"/>
+        </w:tabs>
+        <w:ind w:left="2160" w:hanging="360"/>
+      </w:pPr>
+      <w:rPr>
+        <w:rFonts w:ascii="Wingdings" w:hAnsi="Wingdings" w:hint="default"/>
+        <w:sz w:val="20"/>
+      </w:rPr>
+    </w:lvl>
+    <w:lvl w:ilvl="3" w:tentative="1">
+      <w:start w:val="1"/>
+      <w:numFmt w:val="bullet"/>
+      <w:lvlText w:val=""/>
+      <w:lvlJc w:val="left"/>
+      <w:pPr>
+        <w:tabs>
+          <w:tab w:val="num" w:pos="2880"/>
+        </w:tabs>
+        <w:ind w:left="2880" w:hanging="360"/>
+      </w:pPr>
+      <w:rPr>
+        <w:rFonts w:ascii="Wingdings" w:hAnsi="Wingdings" w:hint="default"/>
+        <w:sz w:val="20"/>
+      </w:rPr>
+    </w:lvl>
+    <w:lvl w:ilvl="4" w:tentative="1">
+      <w:start w:val="1"/>
+      <w:numFmt w:val="bullet"/>
+      <w:lvlText w:val=""/>
+      <w:lvlJc w:val="left"/>
+      <w:pPr>
+        <w:tabs>
+          <w:tab w:val="num" w:pos="3600"/>
+        </w:tabs>
+        <w:ind w:left="3600" w:hanging="360"/>
+      </w:pPr>
+      <w:rPr>
+        <w:rFonts w:ascii="Wingdings" w:hAnsi="Wingdings" w:hint="default"/>
+        <w:sz w:val="20"/>
+      </w:rPr>
+    </w:lvl>
+    <w:lvl w:ilvl="5" w:tentative="1">
+      <w:start w:val="1"/>
+      <w:numFmt w:val="bullet"/>
+      <w:lvlText w:val=""/>
+      <w:lvlJc w:val="left"/>
+      <w:pPr>
+        <w:tabs>
+          <w:tab w:val="num" w:pos="4320"/>
+        </w:tabs>
+        <w:ind w:left="4320" w:hanging="360"/>
+      </w:pPr>
+      <w:rPr>
+        <w:rFonts w:ascii="Wingdings" w:hAnsi="Wingdings" w:hint="default"/>
+        <w:sz w:val="20"/>
+      </w:rPr>
+    </w:lvl>
+    <w:lvl w:ilvl="6" w:tentative="1">
+      <w:start w:val="1"/>
+      <w:numFmt w:val="bullet"/>
+      <w:lvlText w:val=""/>
+      <w:lvlJc w:val="left"/>
+      <w:pPr>
+        <w:tabs>
+          <w:tab w:val="num" w:pos="5040"/>
+        </w:tabs>
+        <w:ind w:left="5040" w:hanging="360"/>
+      </w:pPr>
+      <w:rPr>
+        <w:rFonts w:ascii="Wingdings" w:hAnsi="Wingdings" w:hint="default"/>
+        <w:sz w:val="20"/>
+      </w:rPr>
+    </w:lvl>
+    <w:lvl w:ilvl="7" w:tentative="1">
+      <w:start w:val="1"/>
+      <w:numFmt w:val="bullet"/>
+      <w:lvlText w:val=""/>
+      <w:lvlJc w:val="left"/>
+      <w:pPr>
+        <w:tabs>
+          <w:tab w:val="num" w:pos="5760"/>
+        </w:tabs>
+        <w:ind w:left="5760" w:hanging="360"/>
+      </w:pPr>
+      <w:rPr>
+        <w:rFonts w:ascii="Wingdings" w:hAnsi="Wingdings" w:hint="default"/>
+        <w:sz w:val="20"/>
+      </w:rPr>
+    </w:lvl>
+    <w:lvl w:ilvl="8" w:tentative="1">
+      <w:start w:val="1"/>
+      <w:numFmt w:val="bullet"/>
+      <w:lvlText w:val=""/>
+      <w:lvlJc w:val="left"/>
+      <w:pPr>
+        <w:tabs>
+          <w:tab w:val="num" w:pos="6480"/>
+        </w:tabs>
+        <w:ind w:left="6480" w:hanging="360"/>
+      </w:pPr>
+      <w:rPr>
+        <w:rFonts w:ascii="Wingdings" w:hAnsi="Wingdings" w:hint="default"/>
+        <w:sz w:val="20"/>
+      </w:rPr>
+    </w:lvl>
+  </w:abstractNum>
+  <w:num w:numId="1" w16cid:durableId="1232234118">
+    <w:abstractNumId w:val="4"/>
+  </w:num>
+  <w:num w:numId="2" w16cid:durableId="1613317841">
+    <w:abstractNumId w:val="5"/>
+  </w:num>
+  <w:num w:numId="3" w16cid:durableId="1828669870">
+    <w:abstractNumId w:val="0"/>
+  </w:num>
+  <w:num w:numId="4" w16cid:durableId="7409909">
+    <w:abstractNumId w:val="1"/>
+  </w:num>
+  <w:num w:numId="5" w16cid:durableId="193428073">
+    <w:abstractNumId w:val="3"/>
+  </w:num>
+  <w:num w:numId="6" w16cid:durableId="1410734865">
+    <w:abstractNumId w:val="2"/>
+  </w:num>
+</w:numbering>
 </file>
 
 <file path=word/people.xml><?xml version="1.0" encoding="utf-8"?>
@@ -4631,7 +6716,7 @@
   <w:style w:type="paragraph" w:default="1" w:styleId="Normal">
     <w:name w:val="Normal"/>
     <w:qFormat/>
-    <w:rsid w:val="00E17DB9"/>
+    <w:rsid w:val="00D069FF"/>
     <w:pPr>
       <w:spacing w:after="200" w:line="276" w:lineRule="auto"/>
     </w:pPr>
@@ -5328,6 +7413,29 @@
       <w14:ligatures w14:val="none"/>
     </w:rPr>
   </w:style>
+  <w:style w:type="character" w:styleId="Hyperlink">
+    <w:name w:val="Hyperlink"/>
+    <w:basedOn w:val="DefaultParagraphFont"/>
+    <w:uiPriority w:val="99"/>
+    <w:unhideWhenUsed/>
+    <w:rsid w:val="001429FD"/>
+    <w:rPr>
+      <w:color w:val="467886" w:themeColor="hyperlink"/>
+      <w:u w:val="single"/>
+    </w:rPr>
+  </w:style>
+  <w:style w:type="character" w:styleId="UnresolvedMention">
+    <w:name w:val="Unresolved Mention"/>
+    <w:basedOn w:val="DefaultParagraphFont"/>
+    <w:uiPriority w:val="99"/>
+    <w:semiHidden/>
+    <w:unhideWhenUsed/>
+    <w:rsid w:val="001429FD"/>
+    <w:rPr>
+      <w:color w:val="605E5C"/>
+      <w:shd w:val="clear" w:color="auto" w:fill="E1DFDD"/>
+    </w:rPr>
+  </w:style>
 </w:styles>
 </file>
 

</xml_diff>

<commit_message>
Team met to discuss new funds and sources.
Identifies funds to include or exclude.

Adds revenue category to new revenue sources.
</commit_message>
<xml_diff>
--- a/data/FY2025 Files/FY25 New Data Items.docx
+++ b/data/FY2025 Files/FY25 New Data Items.docx
@@ -14,29 +14,8 @@
       </w:r>
     </w:p>
     <w:p>
-      <w:proofErr w:type="spellStart"/>
-      <w:r>
-        <w:t>Code_cleaning.qmd</w:t>
-      </w:r>
-      <w:proofErr w:type="spellEnd"/>
-      <w:r>
-        <w:t xml:space="preserve"> file was </w:t>
-      </w:r>
-      <w:proofErr w:type="gramStart"/>
-      <w:r>
-        <w:t>ran</w:t>
-      </w:r>
-      <w:proofErr w:type="gramEnd"/>
-      <w:r>
-        <w:t xml:space="preserve"> to identify any changes in funds, sources, agencies, organizations, etc. from past years. </w:t>
-      </w:r>
-      <w:proofErr w:type="gramStart"/>
-      <w:r>
-        <w:t>Screenshot</w:t>
-      </w:r>
-      <w:proofErr w:type="gramEnd"/>
-      <w:r>
-        <w:t xml:space="preserve"> below is one example of differences found for the revenue sources and source names. </w:t>
+      <w:r>
+        <w:t xml:space="preserve">Code_cleaning.qmd file was ran to identify any changes in funds, sources, agencies, organizations, etc. from past years. Screenshot below is one example of differences found for the revenue sources and source names. </w:t>
       </w:r>
     </w:p>
     <w:p>
@@ -94,31 +73,7 @@
         <w:spacing w:after="0"/>
       </w:pPr>
       <w:r>
-        <w:t xml:space="preserve">Go to </w:t>
-      </w:r>
-      <w:proofErr w:type="gramStart"/>
-      <w:r>
-        <w:t>comptrollers</w:t>
-      </w:r>
-      <w:proofErr w:type="gramEnd"/>
-      <w:r>
-        <w:t xml:space="preserve"> website (ilinoiscomptroller.gov &gt; Financial Reports &amp; Data&gt; and then Expenditures or Revenues depending on what you are doing) and </w:t>
-      </w:r>
-      <w:proofErr w:type="gramStart"/>
-      <w:r>
-        <w:t>search</w:t>
-      </w:r>
-      <w:proofErr w:type="gramEnd"/>
-      <w:r>
-        <w:t xml:space="preserve"> each revenue source to see the category assigned by the comptroller. Add that variable to </w:t>
-      </w:r>
-      <w:proofErr w:type="spellStart"/>
-      <w:r>
-        <w:t>rev_type_name_COMPTROLLER</w:t>
-      </w:r>
-      <w:proofErr w:type="spellEnd"/>
-      <w:r>
-        <w:t xml:space="preserve"> in ioc_sources.xlsx. </w:t>
+        <w:t xml:space="preserve">Go to comptrollers website (ilinoiscomptroller.gov &gt; Financial Reports &amp; Data&gt; and then Expenditures or Revenues depending on what you are doing) and search each revenue source to see the category assigned by the comptroller. Add that variable to rev_type_name_COMPTROLLER in ioc_sources.xlsx. </w:t>
       </w:r>
     </w:p>
     <w:p>
@@ -131,31 +86,7 @@
         <w:spacing w:after="0"/>
       </w:pPr>
       <w:r>
-        <w:t xml:space="preserve">For each rev source identified by </w:t>
-      </w:r>
-      <w:proofErr w:type="spellStart"/>
-      <w:r>
-        <w:t>code_cleaning.qmd</w:t>
-      </w:r>
-      <w:proofErr w:type="spellEnd"/>
-      <w:r>
-        <w:t xml:space="preserve">, I </w:t>
-      </w:r>
-      <w:proofErr w:type="gramStart"/>
-      <w:r>
-        <w:t>searched</w:t>
-      </w:r>
-      <w:proofErr w:type="gramEnd"/>
-      <w:r>
-        <w:t xml:space="preserve"> the source number on the </w:t>
-      </w:r>
-      <w:proofErr w:type="gramStart"/>
-      <w:r>
-        <w:t>comptrollers</w:t>
-      </w:r>
-      <w:proofErr w:type="gramEnd"/>
-      <w:r>
-        <w:t xml:space="preserve"> website to see what the name and type of source it was. Also used best judgement for names were just slightly different to determine if they were not new revenue sources.</w:t>
+        <w:t>For each rev source identified by code_cleaning.qmd, I searched the source number on the comptrollers website to see what the name and type of source it was. Also used best judgement for names were just slightly different to determine if they were not new revenue sources.</w:t>
       </w:r>
     </w:p>
     <w:p>
@@ -254,7 +185,6 @@
                 <w:szCs w:val="20"/>
               </w:rPr>
             </w:pPr>
-            <w:proofErr w:type="spellStart"/>
             <w:r>
               <w:rPr>
                 <w:b/>
@@ -264,7 +194,6 @@
               </w:rPr>
               <w:t>Source_name</w:t>
             </w:r>
-            <w:proofErr w:type="spellEnd"/>
           </w:p>
         </w:tc>
         <w:tc>
@@ -347,7 +276,6 @@
                 <w:highlight w:val="green"/>
               </w:rPr>
             </w:pPr>
-            <w:proofErr w:type="spellStart"/>
             <w:r>
               <w:rPr>
                 <w:b/>
@@ -358,7 +286,6 @@
               </w:rPr>
               <w:t>Rev_type_number</w:t>
             </w:r>
-            <w:proofErr w:type="spellEnd"/>
           </w:p>
         </w:tc>
         <w:tc>
@@ -377,7 +304,6 @@
                 <w:highlight w:val="green"/>
               </w:rPr>
             </w:pPr>
-            <w:proofErr w:type="spellStart"/>
             <w:r>
               <w:rPr>
                 <w:b/>
@@ -388,7 +314,6 @@
               </w:rPr>
               <w:t>Rev_type_name</w:t>
             </w:r>
-            <w:proofErr w:type="spellEnd"/>
           </w:p>
         </w:tc>
       </w:tr>
@@ -1816,7 +1741,7 @@
                 <w:sz w:val="22"/>
                 <w:szCs w:val="20"/>
               </w:rPr>
-              <w:t>39</w:t>
+              <w:t>78</w:t>
             </w:r>
           </w:p>
         </w:tc>
@@ -3142,29 +3067,11 @@
         <w:t xml:space="preserve"> </w:t>
       </w:r>
       <w:r>
-        <w:t xml:space="preserve">variables in </w:t>
-      </w:r>
-      <w:proofErr w:type="spellStart"/>
-      <w:r>
-        <w:t>ioc_sources</w:t>
-      </w:r>
-      <w:proofErr w:type="spellEnd"/>
-      <w:r>
-        <w:t xml:space="preserve"> file!! </w:t>
-      </w:r>
-      <w:proofErr w:type="spellStart"/>
-      <w:r>
-        <w:t>Rev_type_name</w:t>
-      </w:r>
-      <w:proofErr w:type="spellEnd"/>
-      <w:r>
-        <w:t xml:space="preserve">, </w:t>
-      </w:r>
-      <w:proofErr w:type="spellStart"/>
+        <w:t xml:space="preserve">variables in ioc_sources file!! Rev_type_name, </w:t>
+      </w:r>
       <w:r>
         <w:t>rev_type_name_COMPTROLLER</w:t>
       </w:r>
-      <w:proofErr w:type="spellEnd"/>
       <w:r>
         <w:t xml:space="preserve"> </w:t>
       </w:r>
@@ -3201,15 +3108,7 @@
     </w:p>
     <w:p>
       <w:r>
-        <w:t xml:space="preserve">Search </w:t>
-      </w:r>
-      <w:proofErr w:type="gramStart"/>
-      <w:r>
-        <w:t>fund</w:t>
-      </w:r>
-      <w:proofErr w:type="gramEnd"/>
-      <w:r>
-        <w:t xml:space="preserve"> and find out informatin about it. IOC has fund search options: </w:t>
+        <w:t xml:space="preserve">Search fund and find out informatin about it. IOC has fund search options: </w:t>
       </w:r>
       <w:hyperlink r:id="rId6" w:history="1">
         <w:r>
@@ -3295,11 +3194,9 @@
             <w:vAlign w:val="center"/>
           </w:tcPr>
           <w:p>
-            <w:proofErr w:type="spellStart"/>
             <w:r>
               <w:t>Fund_name</w:t>
             </w:r>
-            <w:proofErr w:type="spellEnd"/>
           </w:p>
         </w:tc>
         <w:tc>
@@ -3428,7 +3325,19 @@
               <w:jc w:val="right"/>
             </w:pPr>
             <w:r>
-              <w:t>Receipts = 98667000</w:t>
+              <w:t>Receipts = 98</w:t>
+            </w:r>
+            <w:r>
+              <w:t>,</w:t>
+            </w:r>
+            <w:r>
+              <w:t>667</w:t>
+            </w:r>
+            <w:r>
+              <w:t>,</w:t>
+            </w:r>
+            <w:r>
+              <w:t>000</w:t>
             </w:r>
           </w:p>
         </w:tc>
@@ -3436,7 +3345,19 @@
           <w:tcPr>
             <w:tcW w:w="1620" w:type="dxa"/>
           </w:tcPr>
-          <w:p/>
+          <w:p>
+            <w:r>
+              <w:t xml:space="preserve">Exclude from expenditures probably just a holding fund. </w:t>
+            </w:r>
+            <w:r>
+              <w:t xml:space="preserve"> --- look into more still</w:t>
+            </w:r>
+          </w:p>
+          <w:p>
+            <w:r>
+              <w:t>Look into on revenue side.</w:t>
+            </w:r>
+          </w:p>
         </w:tc>
       </w:tr>
       <w:tr>
@@ -3563,6 +3484,12 @@
                 <w:strike/>
               </w:rPr>
             </w:pPr>
+            <w:r>
+              <w:rPr>
+                <w:strike/>
+              </w:rPr>
+              <w:t>--</w:t>
+            </w:r>
           </w:p>
         </w:tc>
       </w:tr>
@@ -3654,7 +3581,11 @@
           <w:tcPr>
             <w:tcW w:w="1620" w:type="dxa"/>
           </w:tcPr>
-          <w:p/>
+          <w:p>
+            <w:r>
+              <w:t>Included</w:t>
+            </w:r>
+          </w:p>
         </w:tc>
       </w:tr>
       <w:tr>
@@ -3745,7 +3676,11 @@
           <w:tcPr>
             <w:tcW w:w="1620" w:type="dxa"/>
           </w:tcPr>
-          <w:p/>
+          <w:p>
+            <w:r>
+              <w:t>Included</w:t>
+            </w:r>
+          </w:p>
         </w:tc>
       </w:tr>
       <w:tr>
@@ -3805,7 +3740,6 @@
             <w:hideMark/>
           </w:tcPr>
           <w:p>
-            <w:proofErr w:type="gramStart"/>
             <w:r>
               <w:t>REUSED-3</w:t>
             </w:r>
@@ -3815,7 +3749,6 @@
               </w:rPr>
               <w:t>rd</w:t>
             </w:r>
-            <w:proofErr w:type="gramEnd"/>
             <w:r>
               <w:t xml:space="preserve"> time! </w:t>
             </w:r>
@@ -3847,7 +3780,11 @@
           <w:tcPr>
             <w:tcW w:w="1620" w:type="dxa"/>
           </w:tcPr>
-          <w:p/>
+          <w:p>
+            <w:r>
+              <w:t>Included</w:t>
+            </w:r>
+          </w:p>
         </w:tc>
       </w:tr>
       <w:tr>
@@ -3974,6 +3911,12 @@
                 <w:strike/>
               </w:rPr>
             </w:pPr>
+            <w:r>
+              <w:rPr>
+                <w:strike/>
+              </w:rPr>
+              <w:t>--</w:t>
+            </w:r>
           </w:p>
         </w:tc>
       </w:tr>
@@ -4101,6 +4044,12 @@
                 <w:strike/>
               </w:rPr>
             </w:pPr>
+            <w:r>
+              <w:rPr>
+                <w:strike/>
+              </w:rPr>
+              <w:t>--</w:t>
+            </w:r>
           </w:p>
         </w:tc>
       </w:tr>
@@ -4192,6 +4141,7 @@
               <w:jc w:val="right"/>
             </w:pPr>
             <w:r>
+              <w:lastRenderedPageBreak/>
               <w:t>Receipts = 306602160</w:t>
             </w:r>
           </w:p>
@@ -4200,7 +4150,12 @@
           <w:tcPr>
             <w:tcW w:w="1620" w:type="dxa"/>
           </w:tcPr>
-          <w:p/>
+          <w:p>
+            <w:r>
+              <w:lastRenderedPageBreak/>
+              <w:t>Included</w:t>
+            </w:r>
+          </w:p>
         </w:tc>
       </w:tr>
       <w:tr>
@@ -4283,7 +4238,19 @@
               <w:jc w:val="right"/>
             </w:pPr>
             <w:r>
-              <w:t>1978937</w:t>
+              <w:t>1</w:t>
+            </w:r>
+            <w:r>
+              <w:t>,</w:t>
+            </w:r>
+            <w:r>
+              <w:t>978</w:t>
+            </w:r>
+            <w:r>
+              <w:t>,</w:t>
+            </w:r>
+            <w:r>
+              <w:t>937</w:t>
             </w:r>
           </w:p>
           <w:p>
@@ -4291,7 +4258,19 @@
               <w:jc w:val="right"/>
             </w:pPr>
             <w:r>
-              <w:t>Receipts = 10000000</w:t>
+              <w:t>Receipts = 10</w:t>
+            </w:r>
+            <w:r>
+              <w:t>,</w:t>
+            </w:r>
+            <w:r>
+              <w:t>000</w:t>
+            </w:r>
+            <w:r>
+              <w:t>,</w:t>
+            </w:r>
+            <w:r>
+              <w:t>000</w:t>
             </w:r>
           </w:p>
         </w:tc>
@@ -4299,7 +4278,11 @@
           <w:tcPr>
             <w:tcW w:w="1620" w:type="dxa"/>
           </w:tcPr>
-          <w:p/>
+          <w:p>
+            <w:r>
+              <w:t>Included</w:t>
+            </w:r>
+          </w:p>
         </w:tc>
       </w:tr>
       <w:tr>
@@ -4330,7 +4313,6 @@
               <w:rPr>
                 <w:strike/>
               </w:rPr>
-              <w:lastRenderedPageBreak/>
               <w:t>0358</w:t>
             </w:r>
           </w:p>
@@ -4427,6 +4409,12 @@
                 <w:strike/>
               </w:rPr>
             </w:pPr>
+            <w:r>
+              <w:rPr>
+                <w:strike/>
+              </w:rPr>
+              <w:t>--</w:t>
+            </w:r>
           </w:p>
         </w:tc>
       </w:tr>
@@ -4544,6 +4532,12 @@
                 <w:strike/>
               </w:rPr>
             </w:pPr>
+            <w:r>
+              <w:rPr>
+                <w:strike/>
+              </w:rPr>
+              <w:t>--</w:t>
+            </w:r>
           </w:p>
         </w:tc>
       </w:tr>
@@ -4635,7 +4629,11 @@
           <w:tcPr>
             <w:tcW w:w="1620" w:type="dxa"/>
           </w:tcPr>
-          <w:p/>
+          <w:p>
+            <w:r>
+              <w:t>?</w:t>
+            </w:r>
+          </w:p>
         </w:tc>
       </w:tr>
       <w:tr>
@@ -4726,7 +4724,11 @@
           <w:tcPr>
             <w:tcW w:w="1620" w:type="dxa"/>
           </w:tcPr>
-          <w:p/>
+          <w:p>
+            <w:r>
+              <w:t>Included</w:t>
+            </w:r>
+          </w:p>
         </w:tc>
       </w:tr>
       <w:tr>
@@ -4817,7 +4819,11 @@
           <w:tcPr>
             <w:tcW w:w="1620" w:type="dxa"/>
           </w:tcPr>
-          <w:p/>
+          <w:p>
+            <w:r>
+              <w:t>Included</w:t>
+            </w:r>
+          </w:p>
         </w:tc>
       </w:tr>
       <w:tr>
@@ -4904,7 +4910,14 @@
           <w:tcPr>
             <w:tcW w:w="1620" w:type="dxa"/>
           </w:tcPr>
-          <w:p/>
+          <w:p>
+            <w:pPr>
+              <w:jc w:val="center"/>
+            </w:pPr>
+            <w:r>
+              <w:t>Included</w:t>
+            </w:r>
+          </w:p>
         </w:tc>
       </w:tr>
       <w:tr>
@@ -5095,7 +5108,11 @@
           <w:tcPr>
             <w:tcW w:w="1620" w:type="dxa"/>
           </w:tcPr>
-          <w:p/>
+          <w:p>
+            <w:r>
+              <w:t>Excluded</w:t>
+            </w:r>
+          </w:p>
         </w:tc>
       </w:tr>
       <w:tr>
@@ -5222,6 +5239,12 @@
                 <w:strike/>
               </w:rPr>
             </w:pPr>
+            <w:r>
+              <w:rPr>
+                <w:strike/>
+              </w:rPr>
+              <w:t>--</w:t>
+            </w:r>
           </w:p>
         </w:tc>
       </w:tr>
@@ -5371,6 +5394,12 @@
                 <w:strike/>
               </w:rPr>
             </w:pPr>
+            <w:r>
+              <w:rPr>
+                <w:strike/>
+              </w:rPr>
+              <w:t>--</w:t>
+            </w:r>
           </w:p>
         </w:tc>
       </w:tr>
@@ -5378,37 +5407,13 @@
     <w:p/>
     <w:p>
       <w:r>
-        <w:t xml:space="preserve">Go look up </w:t>
-      </w:r>
-      <w:proofErr w:type="gramStart"/>
-      <w:r>
-        <w:t>fund</w:t>
-      </w:r>
-      <w:proofErr w:type="gramEnd"/>
-      <w:r>
-        <w:t xml:space="preserve"> on IOC website to find other variables that need to be filled in in the funds_ab_in.xlsx file. Fill in </w:t>
-      </w:r>
-      <w:proofErr w:type="gramStart"/>
-      <w:r>
-        <w:t>fund</w:t>
-      </w:r>
-      <w:proofErr w:type="gramEnd"/>
-      <w:r>
-        <w:t xml:space="preserve"> category</w:t>
+        <w:t>Go look up fund on IOC website to find other variables that need to be filled in in the funds_ab_in.xlsx file. Fill in fund category</w:t>
       </w:r>
       <w:r>
         <w:t xml:space="preserve"> and</w:t>
       </w:r>
       <w:r>
-        <w:t xml:space="preserve"> </w:t>
-      </w:r>
-      <w:proofErr w:type="gramStart"/>
-      <w:r>
-        <w:t>fund</w:t>
-      </w:r>
-      <w:proofErr w:type="gramEnd"/>
-      <w:r>
-        <w:t xml:space="preserve"> category name</w:t>
+        <w:t xml:space="preserve"> fund category name</w:t>
       </w:r>
       <w:r>
         <w:t>!</w:t>
@@ -5420,6 +5425,7 @@
     <w:p/>
     <w:p>
       <w:r>
+        <w:lastRenderedPageBreak/>
         <w:t>New Fund Information</w:t>
       </w:r>
     </w:p>
@@ -5443,7 +5449,6 @@
           <w:b/>
           <w:bCs/>
         </w:rPr>
-        <w:lastRenderedPageBreak/>
         <w:t>COMPTROLLER ASSIGNED FUND NUMBER: </w:t>
       </w:r>
       <w:r>
@@ -5552,15 +5557,7 @@
         </w:numPr>
       </w:pPr>
       <w:r>
-        <w:t xml:space="preserve">Not used yet. Info not on </w:t>
-      </w:r>
-      <w:proofErr w:type="gramStart"/>
-      <w:r>
-        <w:t>comptrollers</w:t>
-      </w:r>
-      <w:proofErr w:type="gramEnd"/>
-      <w:r>
-        <w:t xml:space="preserve"> website as of 7/17/2025</w:t>
+        <w:t>Not used yet. Info not on comptrollers website as of 7/17/2025</w:t>
       </w:r>
     </w:p>
     <w:p>
@@ -5576,15 +5573,7 @@
         </w:numPr>
       </w:pPr>
       <w:r>
-        <w:t xml:space="preserve">Not used yet. Info not on </w:t>
-      </w:r>
-      <w:proofErr w:type="gramStart"/>
-      <w:r>
-        <w:t>comptrollers</w:t>
-      </w:r>
-      <w:proofErr w:type="gramEnd"/>
-      <w:r>
-        <w:t xml:space="preserve"> website as of 7/17/2025</w:t>
+        <w:t>Not used yet. Info not on comptrollers website as of 7/17/2025</w:t>
       </w:r>
     </w:p>
     <w:p>
@@ -5600,15 +5589,7 @@
         </w:numPr>
       </w:pPr>
       <w:r>
-        <w:t xml:space="preserve">Not used yet. Info not on </w:t>
-      </w:r>
-      <w:proofErr w:type="gramStart"/>
-      <w:r>
-        <w:t>comptrollers</w:t>
-      </w:r>
-      <w:proofErr w:type="gramEnd"/>
-      <w:r>
-        <w:t xml:space="preserve"> website as of 7/17/2025</w:t>
+        <w:t>Not used yet. Info not on comptrollers website as of 7/17/2025</w:t>
       </w:r>
     </w:p>
     <w:p>
@@ -5624,15 +5605,7 @@
         </w:numPr>
       </w:pPr>
       <w:r>
-        <w:t xml:space="preserve">Not used yet. Info not on </w:t>
-      </w:r>
-      <w:proofErr w:type="gramStart"/>
-      <w:r>
-        <w:t>comptrollers</w:t>
-      </w:r>
-      <w:proofErr w:type="gramEnd"/>
-      <w:r>
-        <w:t xml:space="preserve"> website as of 7/17/2025</w:t>
+        <w:t>Not used yet. Info not on comptrollers website as of 7/17/2025</w:t>
       </w:r>
     </w:p>
     <w:p>
@@ -5648,19 +5621,12 @@
         </w:numPr>
       </w:pPr>
       <w:r>
-        <w:t xml:space="preserve">Not used yet. Info not on </w:t>
-      </w:r>
-      <w:proofErr w:type="gramStart"/>
-      <w:r>
-        <w:t>comptrollers</w:t>
-      </w:r>
-      <w:proofErr w:type="gramEnd"/>
-      <w:r>
-        <w:t xml:space="preserve"> website as of 7/17/2025</w:t>
+        <w:t>Not used yet. Info not on comptrollers website as of 7/17/2025</w:t>
       </w:r>
     </w:p>
     <w:p>
       <w:r>
+        <w:lastRenderedPageBreak/>
         <w:t>Health Equity and Access</w:t>
       </w:r>
       <w:r>
@@ -5675,15 +5641,7 @@
         </w:numPr>
       </w:pPr>
       <w:r>
-        <w:t xml:space="preserve">Not used yet. Info not on </w:t>
-      </w:r>
-      <w:proofErr w:type="gramStart"/>
-      <w:r>
-        <w:t>comptrollers</w:t>
-      </w:r>
-      <w:proofErr w:type="gramEnd"/>
-      <w:r>
-        <w:t xml:space="preserve"> website as of 7/17/2025</w:t>
+        <w:t>Not used yet. Info not on comptrollers website as of 7/17/2025</w:t>
       </w:r>
     </w:p>
     <w:p/>
@@ -5695,7 +5653,6 @@
           <w:b/>
           <w:bCs/>
         </w:rPr>
-        <w:lastRenderedPageBreak/>
         <w:t>Official Fund Name:</w:t>
       </w:r>
       <w:r>
@@ -5942,7 +5899,11 @@
       </w:r>
       <w:r>
         <w:br/>
-        <w:t xml:space="preserve">IS CREATED AS A SPECIAL FUND IN THE STATE TREASURY. ALL MONEYS IN THE FUND SHALL BE APPROPRIATED TO THE DEPARTMENT OF HEALTHCARE AND FAMILY SERVICES AND EXPENDED </w:t>
+        <w:t xml:space="preserve">IS CREATED AS A SPECIAL FUND IN THE STATE TREASURY. ALL MONEYS IN THE </w:t>
+      </w:r>
+      <w:r>
+        <w:lastRenderedPageBreak/>
+        <w:t xml:space="preserve">FUND SHALL BE APPROPRIATED TO THE DEPARTMENT OF HEALTHCARE AND FAMILY SERVICES AND EXPENDED </w:t>
       </w:r>
       <w:r>
         <w:rPr>
@@ -5951,15 +5912,7 @@
         <w:t>EXCLUSIVELY FOR THE MEDICAL DEBT RELIEF PILOT PROGRAM TO PROVIDE GRANT FUNDING TO A NONPROFIT MEDICAL DEBT RELIEF COORDINATOR</w:t>
       </w:r>
       <w:r>
-        <w:t xml:space="preserve"> TO BE USED TO DISCHARGE THE MDICAL DEBT OF ELIGIBLE RESIDENTS AS DEFINED IN THE MEDICAL DEBT RELIEF ACT. BASED ON A BUDGET APPROVED BY DEPARTMENT, THE GRANT </w:t>
-      </w:r>
-      <w:proofErr w:type="gramStart"/>
-      <w:r>
-        <w:t>FUNDING MAY</w:t>
-      </w:r>
-      <w:proofErr w:type="gramEnd"/>
-      <w:r>
-        <w:t xml:space="preserve"> ALSO BE USED FOR ANY ADMIN SERVICES PROVIDED BY THE NONPROFIT MEDICAL DEBT REL COORD TO DISCHRGE MED DEBT</w:t>
+        <w:t xml:space="preserve"> TO BE USED TO DISCHARGE THE MDICAL DEBT OF ELIGIBLE RESIDENTS AS DEFINED IN THE MEDICAL DEBT RELIEF ACT. BASED ON A BUDGET APPROVED BY DEPARTMENT, THE GRANT FUNDING MAY ALSO BE USED FOR ANY ADMIN SERVICES PROVIDED BY THE NONPROFIT MEDICAL DEBT REL COORD TO DISCHRGE MED DEBT</w:t>
       </w:r>
     </w:p>
     <w:p>
@@ -5968,7 +5921,6 @@
           <w:b/>
           <w:bCs/>
         </w:rPr>
-        <w:lastRenderedPageBreak/>
         <w:t>AGENCY NAMES WITH SPENDING AUTHORITY FROM FUN</w:t>
       </w:r>
       <w:r>
@@ -6222,7 +6174,6 @@
           <w:b/>
           <w:bCs/>
         </w:rPr>
-        <w:lastRenderedPageBreak/>
         <w:t>ADMINISTERING AGENCY:</w:t>
       </w:r>
       <w:r>
@@ -6415,7 +6366,11 @@
         <w:t>TRUST FUND TO BE HELD OUTSIDE THE STATE TREASURY,</w:t>
       </w:r>
       <w:r>
-        <w:t xml:space="preserve"> WITH THE STATE TREASURER AS CUSTODIAN. THE COMMISSION MAY ACCEPT MONETARY GIFTS AND GRANTS FROM ANY PUBLIC OR PRIVATE SOURCE, WHICH SHALL BE HELD IN THE FUND. ALL GIFTS, GRANTS, ASSETS, FUNDS, OR MONEY RECEIVED BY THE COMMISSION UNDER THIS ACT SHALL BE DEPOSITED AND HELD IN THE FUND BY THE STATE TREASURER AS EX OFFICIO CUSTODIAN SEPARATE AND APART FROM ALL PUBLIC MONEY OR FUNDS OF THIS STATE AND SHALL BE ADMINISTERED BY THE COMMISSION EXCLUSIVELY FOR THE PURPSES SET FORTH IN THIS ACT.</w:t>
+        <w:t xml:space="preserve"> WITH THE STATE TREASURER AS CUSTODIAN. THE COMMISSION MAY ACCEPT MONETARY GIFTS AND GRANTS FROM ANY PUBLIC OR PRIVATE SOURCE, WHICH SHALL BE HELD IN THE FUND. ALL GIFTS, GRANTS, ASSETS, FUNDS, OR MONEY RECEIVED BY THE COMMISSION UNDER THIS ACT SHALL BE DEPOSITED AND HELD IN THE FUND BY THE STATE TREASURER AS EX OFFICIO CUSTODIAN SEPARATE AND APART FROM ALL PUBLIC MONEY OR </w:t>
+      </w:r>
+      <w:r>
+        <w:lastRenderedPageBreak/>
+        <w:t>FUNDS OF THIS STATE AND SHALL BE ADMINISTERED BY THE COMMISSION EXCLUSIVELY FOR THE PURPSES SET FORTH IN THIS ACT.</w:t>
       </w:r>
     </w:p>
     <w:p>
@@ -6479,23 +6434,7 @@
           <w:i/>
           <w:iCs/>
         </w:rPr>
-        <w:t>Added this code of new and reused funds to the code-</w:t>
-      </w:r>
-      <w:proofErr w:type="spellStart"/>
-      <w:r>
-        <w:rPr>
-          <w:i/>
-          <w:iCs/>
-        </w:rPr>
-        <w:t>cleaning.qmd</w:t>
-      </w:r>
-      <w:proofErr w:type="spellEnd"/>
-      <w:r>
-        <w:rPr>
-          <w:i/>
-          <w:iCs/>
-        </w:rPr>
-        <w:t xml:space="preserve"> file: </w:t>
+        <w:t xml:space="preserve">Added this code of new and reused funds to the code-cleaning.qmd file: </w:t>
       </w:r>
     </w:p>
     <w:p>
@@ -6525,262 +6464,37 @@
           <w:i/>
           <w:iCs/>
         </w:rPr>
-        <w:t xml:space="preserve">  </w:t>
-      </w:r>
-      <w:proofErr w:type="gramStart"/>
-      <w:r>
+        <w:t xml:space="preserve">  mutate(fund = ifelse(fy &lt; 2025 &amp; fund %in% c("0213", "0235", "0280", "0321", "0456", "0486", "0487", "0507"), str_replace(fund,"0", "9"), as.character(fund)),   </w:t>
+      </w:r>
+    </w:p>
+    <w:p>
+      <w:pPr>
         <w:rPr>
           <w:i/>
           <w:iCs/>
         </w:rPr>
-        <w:t>mutate(</w:t>
-      </w:r>
-      <w:proofErr w:type="gramEnd"/>
+      </w:pPr>
       <w:r>
         <w:rPr>
           <w:i/>
           <w:iCs/>
         </w:rPr>
-        <w:t xml:space="preserve">fund = </w:t>
-      </w:r>
-      <w:proofErr w:type="gramStart"/>
-      <w:r>
+        <w:t xml:space="preserve">         fund = ifelse(fy &lt; 2025 &amp; fund == "0253", "10253", as.character(fund), # fund reused for 3rd time)  </w:t>
+      </w:r>
+    </w:p>
+    <w:p>
+      <w:pPr>
         <w:rPr>
           <w:i/>
           <w:iCs/>
         </w:rPr>
-        <w:t>ifelse(</w:t>
-      </w:r>
-      <w:proofErr w:type="spellStart"/>
-      <w:proofErr w:type="gramEnd"/>
+      </w:pPr>
       <w:r>
         <w:rPr>
           <w:i/>
           <w:iCs/>
         </w:rPr>
-        <w:t>fy</w:t>
-      </w:r>
-      <w:proofErr w:type="spellEnd"/>
-      <w:r>
-        <w:rPr>
-          <w:i/>
-          <w:iCs/>
-        </w:rPr>
-        <w:t xml:space="preserve"> &lt; 2025 &amp; fund %in% </w:t>
-      </w:r>
-      <w:proofErr w:type="gramStart"/>
-      <w:r>
-        <w:rPr>
-          <w:i/>
-          <w:iCs/>
-        </w:rPr>
-        <w:t>c(</w:t>
-      </w:r>
-      <w:proofErr w:type="gramEnd"/>
-      <w:r>
-        <w:rPr>
-          <w:i/>
-          <w:iCs/>
-        </w:rPr>
-        <w:t xml:space="preserve">"0213", "0235", "0280", "0321", "0456", "0486", "0487", "0507"), </w:t>
-      </w:r>
-      <w:proofErr w:type="spellStart"/>
-      <w:r>
-        <w:rPr>
-          <w:i/>
-          <w:iCs/>
-        </w:rPr>
-        <w:t>str_</w:t>
-      </w:r>
-      <w:proofErr w:type="gramStart"/>
-      <w:r>
-        <w:rPr>
-          <w:i/>
-          <w:iCs/>
-        </w:rPr>
-        <w:t>replace</w:t>
-      </w:r>
-      <w:proofErr w:type="spellEnd"/>
-      <w:r>
-        <w:rPr>
-          <w:i/>
-          <w:iCs/>
-        </w:rPr>
-        <w:t>(</w:t>
-      </w:r>
-      <w:proofErr w:type="gramEnd"/>
-      <w:r>
-        <w:rPr>
-          <w:i/>
-          <w:iCs/>
-        </w:rPr>
-        <w:t xml:space="preserve">fund,"0", "9"), </w:t>
-      </w:r>
-      <w:proofErr w:type="spellStart"/>
-      <w:proofErr w:type="gramStart"/>
-      <w:r>
-        <w:rPr>
-          <w:i/>
-          <w:iCs/>
-        </w:rPr>
-        <w:t>as.character</w:t>
-      </w:r>
-      <w:proofErr w:type="spellEnd"/>
-      <w:proofErr w:type="gramEnd"/>
-      <w:r>
-        <w:rPr>
-          <w:i/>
-          <w:iCs/>
-        </w:rPr>
-        <w:t xml:space="preserve">(fund)),   </w:t>
-      </w:r>
-    </w:p>
-    <w:p>
-      <w:pPr>
-        <w:rPr>
-          <w:i/>
-          <w:iCs/>
-        </w:rPr>
-      </w:pPr>
-      <w:r>
-        <w:rPr>
-          <w:i/>
-          <w:iCs/>
-        </w:rPr>
-        <w:t xml:space="preserve">         fund = </w:t>
-      </w:r>
-      <w:proofErr w:type="gramStart"/>
-      <w:r>
-        <w:rPr>
-          <w:i/>
-          <w:iCs/>
-        </w:rPr>
-        <w:t>ifelse(</w:t>
-      </w:r>
-      <w:proofErr w:type="spellStart"/>
-      <w:proofErr w:type="gramEnd"/>
-      <w:r>
-        <w:rPr>
-          <w:i/>
-          <w:iCs/>
-        </w:rPr>
-        <w:t>fy</w:t>
-      </w:r>
-      <w:proofErr w:type="spellEnd"/>
-      <w:r>
-        <w:rPr>
-          <w:i/>
-          <w:iCs/>
-        </w:rPr>
-        <w:t xml:space="preserve"> &lt; 2025 &amp; fund == "0253", "10253", </w:t>
-      </w:r>
-      <w:proofErr w:type="spellStart"/>
-      <w:proofErr w:type="gramStart"/>
-      <w:r>
-        <w:rPr>
-          <w:i/>
-          <w:iCs/>
-        </w:rPr>
-        <w:t>as.character</w:t>
-      </w:r>
-      <w:proofErr w:type="spellEnd"/>
-      <w:proofErr w:type="gramEnd"/>
-      <w:r>
-        <w:rPr>
-          <w:i/>
-          <w:iCs/>
-        </w:rPr>
-        <w:t>(fund</w:t>
-      </w:r>
-      <w:proofErr w:type="gramStart"/>
-      <w:r>
-        <w:rPr>
-          <w:i/>
-          <w:iCs/>
-        </w:rPr>
-        <w:t>), #</w:t>
-      </w:r>
-      <w:proofErr w:type="gramEnd"/>
-      <w:r>
-        <w:rPr>
-          <w:i/>
-          <w:iCs/>
-        </w:rPr>
-        <w:t xml:space="preserve"> fund reused for 3rd time)  </w:t>
-      </w:r>
-    </w:p>
-    <w:p>
-      <w:pPr>
-        <w:rPr>
-          <w:i/>
-          <w:iCs/>
-        </w:rPr>
-      </w:pPr>
-      <w:r>
-        <w:rPr>
-          <w:i/>
-          <w:iCs/>
-        </w:rPr>
-        <w:t xml:space="preserve">         fund = </w:t>
-      </w:r>
-      <w:proofErr w:type="gramStart"/>
-      <w:r>
-        <w:rPr>
-          <w:i/>
-          <w:iCs/>
-        </w:rPr>
-        <w:t>ifelse(</w:t>
-      </w:r>
-      <w:proofErr w:type="spellStart"/>
-      <w:proofErr w:type="gramEnd"/>
-      <w:r>
-        <w:rPr>
-          <w:i/>
-          <w:iCs/>
-        </w:rPr>
-        <w:t>fy</w:t>
-      </w:r>
-      <w:proofErr w:type="spellEnd"/>
-      <w:r>
-        <w:rPr>
-          <w:i/>
-          <w:iCs/>
-        </w:rPr>
-        <w:t xml:space="preserve"> &lt; 2025 &amp; fund == "0526", "10526", </w:t>
-      </w:r>
-      <w:proofErr w:type="spellStart"/>
-      <w:proofErr w:type="gramStart"/>
-      <w:r>
-        <w:rPr>
-          <w:i/>
-          <w:iCs/>
-        </w:rPr>
-        <w:t>as.character</w:t>
-      </w:r>
-      <w:proofErr w:type="spellEnd"/>
-      <w:proofErr w:type="gramEnd"/>
-      <w:r>
-        <w:rPr>
-          <w:i/>
-          <w:iCs/>
-        </w:rPr>
-        <w:t>(</w:t>
-      </w:r>
-      <w:proofErr w:type="gramStart"/>
-      <w:r>
-        <w:rPr>
-          <w:i/>
-          <w:iCs/>
-        </w:rPr>
-        <w:t>fund)  )</w:t>
-      </w:r>
-      <w:proofErr w:type="gramEnd"/>
-      <w:r>
-        <w:rPr>
-          <w:i/>
-          <w:iCs/>
-        </w:rPr>
-        <w:t xml:space="preserve"> # fund reused for 3rd time)  </w:t>
+        <w:t xml:space="preserve">         fund = ifelse(fy &lt; 2025 &amp; fund == "0526", "10526", as.character(fund)  ) # fund reused for 3rd time)  </w:t>
       </w:r>
     </w:p>
     <w:p>

</xml_diff>